<commit_message>
modified:   reports/6-17 report.docx 	new file:   reports/6-17 report.pdf 	deleted:    reports/~$17 report.docx
</commit_message>
<xml_diff>
--- a/reports/6-17 report.docx
+++ b/reports/6-17 report.docx
@@ -60,7 +60,21 @@
       <w:r>
         <w:t xml:space="preserve"> functions.py</w:t>
       </w:r>
-    </w:p>
+      <w:r>
+        <w:t xml:space="preserve"> </w:t>
+      </w:r>
+    </w:p>
+    <w:p>
+      <w:hyperlink r:id="rId5" w:history="1">
+        <w:r>
+          <w:rPr>
+            <w:rStyle w:val="Hyperlink"/>
+          </w:rPr>
+          <w:t>https://github.com/NiharikaAdari/datamineresearch/blob/main/gem5_traces/gem5-snoop/functions.py</w:t>
+        </w:r>
+      </w:hyperlink>
+    </w:p>
+    <w:p/>
     <w:p>
       <w:pPr>
         <w:pStyle w:val="Heading1"/>
@@ -75,23 +89,7 @@
     </w:p>
     <w:p>
       <w:r>
-        <w:t xml:space="preserve">Pass in a trace, and folder, and a list of patterns. Uses the 2 functions listed below (find acceptance ratios, which </w:t>
-      </w:r>
-      <w:proofErr w:type="spellStart"/>
-      <w:r>
-        <w:t>inturn</w:t>
-      </w:r>
-      <w:proofErr w:type="spellEnd"/>
-      <w:r>
-        <w:t xml:space="preserve"> uses the </w:t>
-      </w:r>
-      <w:proofErr w:type="spellStart"/>
-      <w:r>
-        <w:t>removepatternfromtrace</w:t>
-      </w:r>
-      <w:proofErr w:type="spellEnd"/>
-      <w:r>
-        <w:t xml:space="preserve"> function)</w:t>
+        <w:t>Pass in a trace, and folder, and a list of patterns. Uses the 2 functions listed below (find acceptance ratios, which inturn uses the removepatternfromtrace function)</w:t>
       </w:r>
     </w:p>
     <w:p>
@@ -216,9 +214,22 @@
           <w:szCs w:val="21"/>
           <w14:ligatures w14:val="none"/>
         </w:rPr>
-        <w:t xml:space="preserve">    - </w:t>
-      </w:r>
-      <w:proofErr w:type="spellStart"/>
+        <w:t>    - output_folder: Path to the output folder to write results.</w:t>
+      </w:r>
+    </w:p>
+    <w:p>
+      <w:pPr>
+        <w:shd w:val="clear" w:color="auto" w:fill="1F1F1F"/>
+        <w:spacing w:after="0" w:line="285" w:lineRule="atLeast"/>
+        <w:rPr>
+          <w:rFonts w:ascii="Consolas" w:eastAsia="Times New Roman" w:hAnsi="Consolas" w:cs="Times New Roman"/>
+          <w:color w:val="CCCCCC"/>
+          <w:kern w:val="0"/>
+          <w:sz w:val="21"/>
+          <w:szCs w:val="21"/>
+          <w14:ligatures w14:val="none"/>
+        </w:rPr>
+      </w:pPr>
       <w:r>
         <w:rPr>
           <w:rFonts w:ascii="Consolas" w:eastAsia="Times New Roman" w:hAnsi="Consolas" w:cs="Times New Roman"/>
@@ -228,192 +239,138 @@
           <w:szCs w:val="21"/>
           <w14:ligatures w14:val="none"/>
         </w:rPr>
+        <w:t xml:space="preserve">    - patterns: pass in the list of patterns to get ratios from </w:t>
+      </w:r>
+    </w:p>
+    <w:p>
+      <w:pPr>
+        <w:shd w:val="clear" w:color="auto" w:fill="1F1F1F"/>
+        <w:spacing w:after="0" w:line="285" w:lineRule="atLeast"/>
+        <w:rPr>
+          <w:rFonts w:ascii="Consolas" w:eastAsia="Times New Roman" w:hAnsi="Consolas" w:cs="Times New Roman"/>
+          <w:color w:val="CCCCCC"/>
+          <w:kern w:val="0"/>
+          <w:sz w:val="21"/>
+          <w:szCs w:val="21"/>
+          <w14:ligatures w14:val="none"/>
+        </w:rPr>
+      </w:pPr>
+      <w:r>
+        <w:rPr>
+          <w:rFonts w:ascii="Consolas" w:eastAsia="Times New Roman" w:hAnsi="Consolas" w:cs="Times New Roman"/>
+          <w:color w:val="CE9178"/>
+          <w:kern w:val="0"/>
+          <w:sz w:val="21"/>
+          <w:szCs w:val="21"/>
+          <w14:ligatures w14:val="none"/>
+        </w:rPr>
+        <w:t>"""</w:t>
+      </w:r>
+    </w:p>
+    <w:p>
+      <w:pPr>
+        <w:shd w:val="clear" w:color="auto" w:fill="1F1F1F"/>
+        <w:spacing w:after="240" w:line="285" w:lineRule="atLeast"/>
+        <w:rPr>
+          <w:rFonts w:ascii="Consolas" w:eastAsia="Times New Roman" w:hAnsi="Consolas" w:cs="Times New Roman"/>
+          <w:color w:val="CCCCCC"/>
+          <w:kern w:val="0"/>
+          <w:sz w:val="21"/>
+          <w:szCs w:val="21"/>
+          <w14:ligatures w14:val="none"/>
+        </w:rPr>
+      </w:pPr>
+    </w:p>
+    <w:p>
+      <w:pPr>
+        <w:shd w:val="clear" w:color="auto" w:fill="1F1F1F"/>
+        <w:spacing w:after="0" w:line="285" w:lineRule="atLeast"/>
+        <w:rPr>
+          <w:rFonts w:ascii="Consolas" w:eastAsia="Times New Roman" w:hAnsi="Consolas" w:cs="Times New Roman"/>
+          <w:color w:val="CCCCCC"/>
+          <w:kern w:val="0"/>
+          <w:sz w:val="21"/>
+          <w:szCs w:val="21"/>
+          <w14:ligatures w14:val="none"/>
+        </w:rPr>
+      </w:pPr>
+      <w:r>
+        <w:rPr>
+          <w:rFonts w:ascii="Consolas" w:eastAsia="Times New Roman" w:hAnsi="Consolas" w:cs="Times New Roman"/>
+          <w:color w:val="569CD6"/>
+          <w:kern w:val="0"/>
+          <w:sz w:val="21"/>
+          <w:szCs w:val="21"/>
+          <w14:ligatures w14:val="none"/>
+        </w:rPr>
+        <w:t>def</w:t>
+      </w:r>
+      <w:r>
+        <w:rPr>
+          <w:rFonts w:ascii="Consolas" w:eastAsia="Times New Roman" w:hAnsi="Consolas" w:cs="Times New Roman"/>
+          <w:color w:val="CCCCCC"/>
+          <w:kern w:val="0"/>
+          <w:sz w:val="21"/>
+          <w:szCs w:val="21"/>
+          <w14:ligatures w14:val="none"/>
+        </w:rPr>
+        <w:t xml:space="preserve"> </w:t>
+      </w:r>
+      <w:r>
+        <w:rPr>
+          <w:rFonts w:ascii="Consolas" w:eastAsia="Times New Roman" w:hAnsi="Consolas" w:cs="Times New Roman"/>
+          <w:color w:val="DCDCAA"/>
+          <w:kern w:val="0"/>
+          <w:sz w:val="21"/>
+          <w:szCs w:val="21"/>
+          <w14:ligatures w14:val="none"/>
+        </w:rPr>
+        <w:t>compute_pattern_ratios</w:t>
+      </w:r>
+      <w:r>
+        <w:rPr>
+          <w:rFonts w:ascii="Consolas" w:eastAsia="Times New Roman" w:hAnsi="Consolas" w:cs="Times New Roman"/>
+          <w:color w:val="CCCCCC"/>
+          <w:kern w:val="0"/>
+          <w:sz w:val="21"/>
+          <w:szCs w:val="21"/>
+          <w14:ligatures w14:val="none"/>
+        </w:rPr>
+        <w:t>(</w:t>
+      </w:r>
+      <w:r>
+        <w:rPr>
+          <w:rFonts w:ascii="Consolas" w:eastAsia="Times New Roman" w:hAnsi="Consolas" w:cs="Times New Roman"/>
+          <w:color w:val="9CDCFE"/>
+          <w:kern w:val="0"/>
+          <w:sz w:val="21"/>
+          <w:szCs w:val="21"/>
+          <w14:ligatures w14:val="none"/>
+        </w:rPr>
+        <w:t>trace</w:t>
+      </w:r>
+      <w:r>
+        <w:rPr>
+          <w:rFonts w:ascii="Consolas" w:eastAsia="Times New Roman" w:hAnsi="Consolas" w:cs="Times New Roman"/>
+          <w:color w:val="CCCCCC"/>
+          <w:kern w:val="0"/>
+          <w:sz w:val="21"/>
+          <w:szCs w:val="21"/>
+          <w14:ligatures w14:val="none"/>
+        </w:rPr>
+        <w:t xml:space="preserve">, </w:t>
+      </w:r>
+      <w:r>
+        <w:rPr>
+          <w:rFonts w:ascii="Consolas" w:eastAsia="Times New Roman" w:hAnsi="Consolas" w:cs="Times New Roman"/>
+          <w:color w:val="9CDCFE"/>
+          <w:kern w:val="0"/>
+          <w:sz w:val="21"/>
+          <w:szCs w:val="21"/>
+          <w14:ligatures w14:val="none"/>
+        </w:rPr>
         <w:t>output_folder</w:t>
       </w:r>
-      <w:proofErr w:type="spellEnd"/>
-      <w:r>
-        <w:rPr>
-          <w:rFonts w:ascii="Consolas" w:eastAsia="Times New Roman" w:hAnsi="Consolas" w:cs="Times New Roman"/>
-          <w:color w:val="CE9178"/>
-          <w:kern w:val="0"/>
-          <w:sz w:val="21"/>
-          <w:szCs w:val="21"/>
-          <w14:ligatures w14:val="none"/>
-        </w:rPr>
-        <w:t>: Path to the output folder to write results.</w:t>
-      </w:r>
-    </w:p>
-    <w:p>
-      <w:pPr>
-        <w:shd w:val="clear" w:color="auto" w:fill="1F1F1F"/>
-        <w:spacing w:after="0" w:line="285" w:lineRule="atLeast"/>
-        <w:rPr>
-          <w:rFonts w:ascii="Consolas" w:eastAsia="Times New Roman" w:hAnsi="Consolas" w:cs="Times New Roman"/>
-          <w:color w:val="CCCCCC"/>
-          <w:kern w:val="0"/>
-          <w:sz w:val="21"/>
-          <w:szCs w:val="21"/>
-          <w14:ligatures w14:val="none"/>
-        </w:rPr>
-      </w:pPr>
-      <w:r>
-        <w:rPr>
-          <w:rFonts w:ascii="Consolas" w:eastAsia="Times New Roman" w:hAnsi="Consolas" w:cs="Times New Roman"/>
-          <w:color w:val="CE9178"/>
-          <w:kern w:val="0"/>
-          <w:sz w:val="21"/>
-          <w:szCs w:val="21"/>
-          <w14:ligatures w14:val="none"/>
-        </w:rPr>
-        <w:t xml:space="preserve">    - patterns: pass in the list of patterns to get ratios from </w:t>
-      </w:r>
-    </w:p>
-    <w:p>
-      <w:pPr>
-        <w:shd w:val="clear" w:color="auto" w:fill="1F1F1F"/>
-        <w:spacing w:after="0" w:line="285" w:lineRule="atLeast"/>
-        <w:rPr>
-          <w:rFonts w:ascii="Consolas" w:eastAsia="Times New Roman" w:hAnsi="Consolas" w:cs="Times New Roman"/>
-          <w:color w:val="CCCCCC"/>
-          <w:kern w:val="0"/>
-          <w:sz w:val="21"/>
-          <w:szCs w:val="21"/>
-          <w14:ligatures w14:val="none"/>
-        </w:rPr>
-      </w:pPr>
-      <w:r>
-        <w:rPr>
-          <w:rFonts w:ascii="Consolas" w:eastAsia="Times New Roman" w:hAnsi="Consolas" w:cs="Times New Roman"/>
-          <w:color w:val="CE9178"/>
-          <w:kern w:val="0"/>
-          <w:sz w:val="21"/>
-          <w:szCs w:val="21"/>
-          <w14:ligatures w14:val="none"/>
-        </w:rPr>
-        <w:t>"""</w:t>
-      </w:r>
-    </w:p>
-    <w:p>
-      <w:pPr>
-        <w:shd w:val="clear" w:color="auto" w:fill="1F1F1F"/>
-        <w:spacing w:after="240" w:line="285" w:lineRule="atLeast"/>
-        <w:rPr>
-          <w:rFonts w:ascii="Consolas" w:eastAsia="Times New Roman" w:hAnsi="Consolas" w:cs="Times New Roman"/>
-          <w:color w:val="CCCCCC"/>
-          <w:kern w:val="0"/>
-          <w:sz w:val="21"/>
-          <w:szCs w:val="21"/>
-          <w14:ligatures w14:val="none"/>
-        </w:rPr>
-      </w:pPr>
-    </w:p>
-    <w:p>
-      <w:pPr>
-        <w:shd w:val="clear" w:color="auto" w:fill="1F1F1F"/>
-        <w:spacing w:after="0" w:line="285" w:lineRule="atLeast"/>
-        <w:rPr>
-          <w:rFonts w:ascii="Consolas" w:eastAsia="Times New Roman" w:hAnsi="Consolas" w:cs="Times New Roman"/>
-          <w:color w:val="CCCCCC"/>
-          <w:kern w:val="0"/>
-          <w:sz w:val="21"/>
-          <w:szCs w:val="21"/>
-          <w14:ligatures w14:val="none"/>
-        </w:rPr>
-      </w:pPr>
-      <w:r>
-        <w:rPr>
-          <w:rFonts w:ascii="Consolas" w:eastAsia="Times New Roman" w:hAnsi="Consolas" w:cs="Times New Roman"/>
-          <w:color w:val="569CD6"/>
-          <w:kern w:val="0"/>
-          <w:sz w:val="21"/>
-          <w:szCs w:val="21"/>
-          <w14:ligatures w14:val="none"/>
-        </w:rPr>
-        <w:t>def</w:t>
-      </w:r>
-      <w:r>
-        <w:rPr>
-          <w:rFonts w:ascii="Consolas" w:eastAsia="Times New Roman" w:hAnsi="Consolas" w:cs="Times New Roman"/>
-          <w:color w:val="CCCCCC"/>
-          <w:kern w:val="0"/>
-          <w:sz w:val="21"/>
-          <w:szCs w:val="21"/>
-          <w14:ligatures w14:val="none"/>
-        </w:rPr>
-        <w:t xml:space="preserve"> </w:t>
-      </w:r>
-      <w:proofErr w:type="spellStart"/>
-      <w:r>
-        <w:rPr>
-          <w:rFonts w:ascii="Consolas" w:eastAsia="Times New Roman" w:hAnsi="Consolas" w:cs="Times New Roman"/>
-          <w:color w:val="DCDCAA"/>
-          <w:kern w:val="0"/>
-          <w:sz w:val="21"/>
-          <w:szCs w:val="21"/>
-          <w14:ligatures w14:val="none"/>
-        </w:rPr>
-        <w:t>compute_pattern_</w:t>
-      </w:r>
-      <w:proofErr w:type="gramStart"/>
-      <w:r>
-        <w:rPr>
-          <w:rFonts w:ascii="Consolas" w:eastAsia="Times New Roman" w:hAnsi="Consolas" w:cs="Times New Roman"/>
-          <w:color w:val="DCDCAA"/>
-          <w:kern w:val="0"/>
-          <w:sz w:val="21"/>
-          <w:szCs w:val="21"/>
-          <w14:ligatures w14:val="none"/>
-        </w:rPr>
-        <w:t>ratios</w:t>
-      </w:r>
-      <w:proofErr w:type="spellEnd"/>
-      <w:r>
-        <w:rPr>
-          <w:rFonts w:ascii="Consolas" w:eastAsia="Times New Roman" w:hAnsi="Consolas" w:cs="Times New Roman"/>
-          <w:color w:val="CCCCCC"/>
-          <w:kern w:val="0"/>
-          <w:sz w:val="21"/>
-          <w:szCs w:val="21"/>
-          <w14:ligatures w14:val="none"/>
-        </w:rPr>
-        <w:t>(</w:t>
-      </w:r>
-      <w:proofErr w:type="gramEnd"/>
-      <w:r>
-        <w:rPr>
-          <w:rFonts w:ascii="Consolas" w:eastAsia="Times New Roman" w:hAnsi="Consolas" w:cs="Times New Roman"/>
-          <w:color w:val="9CDCFE"/>
-          <w:kern w:val="0"/>
-          <w:sz w:val="21"/>
-          <w:szCs w:val="21"/>
-          <w14:ligatures w14:val="none"/>
-        </w:rPr>
-        <w:t>trace</w:t>
-      </w:r>
-      <w:r>
-        <w:rPr>
-          <w:rFonts w:ascii="Consolas" w:eastAsia="Times New Roman" w:hAnsi="Consolas" w:cs="Times New Roman"/>
-          <w:color w:val="CCCCCC"/>
-          <w:kern w:val="0"/>
-          <w:sz w:val="21"/>
-          <w:szCs w:val="21"/>
-          <w14:ligatures w14:val="none"/>
-        </w:rPr>
-        <w:t xml:space="preserve">, </w:t>
-      </w:r>
-      <w:proofErr w:type="spellStart"/>
-      <w:r>
-        <w:rPr>
-          <w:rFonts w:ascii="Consolas" w:eastAsia="Times New Roman" w:hAnsi="Consolas" w:cs="Times New Roman"/>
-          <w:color w:val="9CDCFE"/>
-          <w:kern w:val="0"/>
-          <w:sz w:val="21"/>
-          <w:szCs w:val="21"/>
-          <w14:ligatures w14:val="none"/>
-        </w:rPr>
-        <w:t>output_folder</w:t>
-      </w:r>
-      <w:proofErr w:type="spellEnd"/>
       <w:r>
         <w:rPr>
           <w:rFonts w:ascii="Consolas" w:eastAsia="Times New Roman" w:hAnsi="Consolas" w:cs="Times New Roman"/>
@@ -457,439 +414,7 @@
           <w:numId w:val="2"/>
         </w:numPr>
       </w:pPr>
-      <w:r>
-        <w:t>Find acceptance ratios (does the work)</w:t>
-      </w:r>
-    </w:p>
-    <w:p>
-      <w:r>
-        <w:t>Pass in a list of patterns. It will find the acceptance ratio for each one on the trace passed in.</w:t>
-      </w:r>
-    </w:p>
-    <w:p>
-      <w:pPr>
-        <w:shd w:val="clear" w:color="auto" w:fill="1F1F1F"/>
-        <w:spacing w:after="0" w:line="285" w:lineRule="atLeast"/>
-        <w:rPr>
-          <w:rFonts w:ascii="Consolas" w:eastAsia="Times New Roman" w:hAnsi="Consolas" w:cs="Times New Roman"/>
-          <w:color w:val="CCCCCC"/>
-          <w:kern w:val="0"/>
-          <w:sz w:val="21"/>
-          <w:szCs w:val="21"/>
-          <w14:ligatures w14:val="none"/>
-        </w:rPr>
-      </w:pPr>
-      <w:r>
-        <w:rPr>
-          <w:rFonts w:ascii="Consolas" w:eastAsia="Times New Roman" w:hAnsi="Consolas" w:cs="Times New Roman"/>
-          <w:color w:val="CE9178"/>
-          <w:kern w:val="0"/>
-          <w:sz w:val="21"/>
-          <w:szCs w:val="21"/>
-          <w14:ligatures w14:val="none"/>
-        </w:rPr>
-        <w:t>"""</w:t>
-      </w:r>
-    </w:p>
-    <w:p>
-      <w:pPr>
-        <w:shd w:val="clear" w:color="auto" w:fill="1F1F1F"/>
-        <w:spacing w:after="0" w:line="285" w:lineRule="atLeast"/>
-        <w:rPr>
-          <w:rFonts w:ascii="Consolas" w:eastAsia="Times New Roman" w:hAnsi="Consolas" w:cs="Times New Roman"/>
-          <w:color w:val="CCCCCC"/>
-          <w:kern w:val="0"/>
-          <w:sz w:val="21"/>
-          <w:szCs w:val="21"/>
-          <w14:ligatures w14:val="none"/>
-        </w:rPr>
-      </w:pPr>
-      <w:r>
-        <w:rPr>
-          <w:rFonts w:ascii="Consolas" w:eastAsia="Times New Roman" w:hAnsi="Consolas" w:cs="Times New Roman"/>
-          <w:color w:val="CE9178"/>
-          <w:kern w:val="0"/>
-          <w:sz w:val="21"/>
-          <w:szCs w:val="21"/>
-          <w14:ligatures w14:val="none"/>
-        </w:rPr>
-        <w:t>    Find patterns in the trace and calculate acceptance ratios for each pattern.</w:t>
-      </w:r>
-    </w:p>
-    <w:p>
-      <w:pPr>
-        <w:shd w:val="clear" w:color="auto" w:fill="1F1F1F"/>
-        <w:spacing w:after="0" w:line="285" w:lineRule="atLeast"/>
-        <w:rPr>
-          <w:rFonts w:ascii="Consolas" w:eastAsia="Times New Roman" w:hAnsi="Consolas" w:cs="Times New Roman"/>
-          <w:color w:val="CCCCCC"/>
-          <w:kern w:val="0"/>
-          <w:sz w:val="21"/>
-          <w:szCs w:val="21"/>
-          <w14:ligatures w14:val="none"/>
-        </w:rPr>
-      </w:pPr>
-    </w:p>
-    <w:p>
-      <w:pPr>
-        <w:shd w:val="clear" w:color="auto" w:fill="1F1F1F"/>
-        <w:spacing w:after="0" w:line="285" w:lineRule="atLeast"/>
-        <w:rPr>
-          <w:rFonts w:ascii="Consolas" w:eastAsia="Times New Roman" w:hAnsi="Consolas" w:cs="Times New Roman"/>
-          <w:color w:val="CCCCCC"/>
-          <w:kern w:val="0"/>
-          <w:sz w:val="21"/>
-          <w:szCs w:val="21"/>
-          <w14:ligatures w14:val="none"/>
-        </w:rPr>
-      </w:pPr>
-      <w:r>
-        <w:rPr>
-          <w:rFonts w:ascii="Consolas" w:eastAsia="Times New Roman" w:hAnsi="Consolas" w:cs="Times New Roman"/>
-          <w:color w:val="CE9178"/>
-          <w:kern w:val="0"/>
-          <w:sz w:val="21"/>
-          <w:szCs w:val="21"/>
-          <w14:ligatures w14:val="none"/>
-        </w:rPr>
-        <w:t xml:space="preserve">    </w:t>
-      </w:r>
-      <w:proofErr w:type="spellStart"/>
-      <w:r>
-        <w:rPr>
-          <w:rFonts w:ascii="Consolas" w:eastAsia="Times New Roman" w:hAnsi="Consolas" w:cs="Times New Roman"/>
-          <w:color w:val="CE9178"/>
-          <w:kern w:val="0"/>
-          <w:sz w:val="21"/>
-          <w:szCs w:val="21"/>
-          <w14:ligatures w14:val="none"/>
-        </w:rPr>
-        <w:t>Args</w:t>
-      </w:r>
-      <w:proofErr w:type="spellEnd"/>
-      <w:r>
-        <w:rPr>
-          <w:rFonts w:ascii="Consolas" w:eastAsia="Times New Roman" w:hAnsi="Consolas" w:cs="Times New Roman"/>
-          <w:color w:val="CE9178"/>
-          <w:kern w:val="0"/>
-          <w:sz w:val="21"/>
-          <w:szCs w:val="21"/>
-          <w14:ligatures w14:val="none"/>
-        </w:rPr>
-        <w:t>:</w:t>
-      </w:r>
-    </w:p>
-    <w:p>
-      <w:pPr>
-        <w:shd w:val="clear" w:color="auto" w:fill="1F1F1F"/>
-        <w:spacing w:after="0" w:line="285" w:lineRule="atLeast"/>
-        <w:rPr>
-          <w:rFonts w:ascii="Consolas" w:eastAsia="Times New Roman" w:hAnsi="Consolas" w:cs="Times New Roman"/>
-          <w:color w:val="CCCCCC"/>
-          <w:kern w:val="0"/>
-          <w:sz w:val="21"/>
-          <w:szCs w:val="21"/>
-          <w14:ligatures w14:val="none"/>
-        </w:rPr>
-      </w:pPr>
-      <w:r>
-        <w:rPr>
-          <w:rFonts w:ascii="Consolas" w:eastAsia="Times New Roman" w:hAnsi="Consolas" w:cs="Times New Roman"/>
-          <w:color w:val="CE9178"/>
-          <w:kern w:val="0"/>
-          <w:sz w:val="21"/>
-          <w:szCs w:val="21"/>
-          <w14:ligatures w14:val="none"/>
-        </w:rPr>
-        <w:t>    - trace (list): List of integers representing the trace.</w:t>
-      </w:r>
-    </w:p>
-    <w:p>
-      <w:pPr>
-        <w:shd w:val="clear" w:color="auto" w:fill="1F1F1F"/>
-        <w:spacing w:after="0" w:line="285" w:lineRule="atLeast"/>
-        <w:rPr>
-          <w:rFonts w:ascii="Consolas" w:eastAsia="Times New Roman" w:hAnsi="Consolas" w:cs="Times New Roman"/>
-          <w:color w:val="CCCCCC"/>
-          <w:kern w:val="0"/>
-          <w:sz w:val="21"/>
-          <w:szCs w:val="21"/>
-          <w14:ligatures w14:val="none"/>
-        </w:rPr>
-      </w:pPr>
-      <w:r>
-        <w:rPr>
-          <w:rFonts w:ascii="Consolas" w:eastAsia="Times New Roman" w:hAnsi="Consolas" w:cs="Times New Roman"/>
-          <w:color w:val="CE9178"/>
-          <w:kern w:val="0"/>
-          <w:sz w:val="21"/>
-          <w:szCs w:val="21"/>
-          <w14:ligatures w14:val="none"/>
-        </w:rPr>
-        <w:lastRenderedPageBreak/>
-        <w:t>    - patterns (list): A list of patterns (each a list of numbers) to find in the trace.</w:t>
-      </w:r>
-    </w:p>
-    <w:p>
-      <w:pPr>
-        <w:shd w:val="clear" w:color="auto" w:fill="1F1F1F"/>
-        <w:spacing w:after="0" w:line="285" w:lineRule="atLeast"/>
-        <w:rPr>
-          <w:rFonts w:ascii="Consolas" w:eastAsia="Times New Roman" w:hAnsi="Consolas" w:cs="Times New Roman"/>
-          <w:color w:val="CCCCCC"/>
-          <w:kern w:val="0"/>
-          <w:sz w:val="21"/>
-          <w:szCs w:val="21"/>
-          <w14:ligatures w14:val="none"/>
-        </w:rPr>
-      </w:pPr>
-    </w:p>
-    <w:p>
-      <w:pPr>
-        <w:shd w:val="clear" w:color="auto" w:fill="1F1F1F"/>
-        <w:spacing w:after="0" w:line="285" w:lineRule="atLeast"/>
-        <w:rPr>
-          <w:rFonts w:ascii="Consolas" w:eastAsia="Times New Roman" w:hAnsi="Consolas" w:cs="Times New Roman"/>
-          <w:color w:val="CCCCCC"/>
-          <w:kern w:val="0"/>
-          <w:sz w:val="21"/>
-          <w:szCs w:val="21"/>
-          <w14:ligatures w14:val="none"/>
-        </w:rPr>
-      </w:pPr>
-      <w:r>
-        <w:rPr>
-          <w:rFonts w:ascii="Consolas" w:eastAsia="Times New Roman" w:hAnsi="Consolas" w:cs="Times New Roman"/>
-          <w:color w:val="CE9178"/>
-          <w:kern w:val="0"/>
-          <w:sz w:val="21"/>
-          <w:szCs w:val="21"/>
-          <w14:ligatures w14:val="none"/>
-        </w:rPr>
-        <w:t>    Returns:</w:t>
-      </w:r>
-    </w:p>
-    <w:p>
-      <w:pPr>
-        <w:shd w:val="clear" w:color="auto" w:fill="1F1F1F"/>
-        <w:spacing w:after="0" w:line="285" w:lineRule="atLeast"/>
-        <w:rPr>
-          <w:rFonts w:ascii="Consolas" w:eastAsia="Times New Roman" w:hAnsi="Consolas" w:cs="Times New Roman"/>
-          <w:color w:val="CCCCCC"/>
-          <w:kern w:val="0"/>
-          <w:sz w:val="21"/>
-          <w:szCs w:val="21"/>
-          <w14:ligatures w14:val="none"/>
-        </w:rPr>
-      </w:pPr>
-      <w:r>
-        <w:rPr>
-          <w:rFonts w:ascii="Consolas" w:eastAsia="Times New Roman" w:hAnsi="Consolas" w:cs="Times New Roman"/>
-          <w:color w:val="CE9178"/>
-          <w:kern w:val="0"/>
-          <w:sz w:val="21"/>
-          <w:szCs w:val="21"/>
-          <w14:ligatures w14:val="none"/>
-        </w:rPr>
-        <w:t xml:space="preserve">    - </w:t>
-      </w:r>
-      <w:proofErr w:type="spellStart"/>
-      <w:r>
-        <w:rPr>
-          <w:rFonts w:ascii="Consolas" w:eastAsia="Times New Roman" w:hAnsi="Consolas" w:cs="Times New Roman"/>
-          <w:color w:val="CE9178"/>
-          <w:kern w:val="0"/>
-          <w:sz w:val="21"/>
-          <w:szCs w:val="21"/>
-          <w14:ligatures w14:val="none"/>
-        </w:rPr>
-        <w:t>pair_acceptance_ratios</w:t>
-      </w:r>
-      <w:proofErr w:type="spellEnd"/>
-      <w:r>
-        <w:rPr>
-          <w:rFonts w:ascii="Consolas" w:eastAsia="Times New Roman" w:hAnsi="Consolas" w:cs="Times New Roman"/>
-          <w:color w:val="CE9178"/>
-          <w:kern w:val="0"/>
-          <w:sz w:val="21"/>
-          <w:szCs w:val="21"/>
-          <w14:ligatures w14:val="none"/>
-        </w:rPr>
-        <w:t>: List of tuples representing pairs and their acceptance ratios.</w:t>
-      </w:r>
-    </w:p>
-    <w:p>
-      <w:pPr>
-        <w:shd w:val="clear" w:color="auto" w:fill="1F1F1F"/>
-        <w:spacing w:after="0" w:line="285" w:lineRule="atLeast"/>
-        <w:rPr>
-          <w:rFonts w:ascii="Consolas" w:eastAsia="Times New Roman" w:hAnsi="Consolas" w:cs="Times New Roman"/>
-          <w:color w:val="CCCCCC"/>
-          <w:kern w:val="0"/>
-          <w:sz w:val="21"/>
-          <w:szCs w:val="21"/>
-          <w14:ligatures w14:val="none"/>
-        </w:rPr>
-      </w:pPr>
-    </w:p>
-    <w:p>
-      <w:pPr>
-        <w:shd w:val="clear" w:color="auto" w:fill="1F1F1F"/>
-        <w:spacing w:after="0" w:line="285" w:lineRule="atLeast"/>
-        <w:rPr>
-          <w:rFonts w:ascii="Consolas" w:eastAsia="Times New Roman" w:hAnsi="Consolas" w:cs="Times New Roman"/>
-          <w:color w:val="CCCCCC"/>
-          <w:kern w:val="0"/>
-          <w:sz w:val="21"/>
-          <w:szCs w:val="21"/>
-          <w14:ligatures w14:val="none"/>
-        </w:rPr>
-      </w:pPr>
-      <w:r>
-        <w:rPr>
-          <w:rFonts w:ascii="Consolas" w:eastAsia="Times New Roman" w:hAnsi="Consolas" w:cs="Times New Roman"/>
-          <w:color w:val="CE9178"/>
-          <w:kern w:val="0"/>
-          <w:sz w:val="21"/>
-          <w:szCs w:val="21"/>
-          <w14:ligatures w14:val="none"/>
-        </w:rPr>
-        <w:t>"""</w:t>
-      </w:r>
-    </w:p>
-    <w:p>
-      <w:pPr>
-        <w:shd w:val="clear" w:color="auto" w:fill="1F1F1F"/>
-        <w:spacing w:after="0" w:line="285" w:lineRule="atLeast"/>
-        <w:rPr>
-          <w:rFonts w:ascii="Consolas" w:eastAsia="Times New Roman" w:hAnsi="Consolas" w:cs="Times New Roman"/>
-          <w:color w:val="CCCCCC"/>
-          <w:kern w:val="0"/>
-          <w:sz w:val="21"/>
-          <w:szCs w:val="21"/>
-          <w14:ligatures w14:val="none"/>
-        </w:rPr>
-      </w:pPr>
-    </w:p>
-    <w:p>
-      <w:pPr>
-        <w:shd w:val="clear" w:color="auto" w:fill="1F1F1F"/>
-        <w:spacing w:after="0" w:line="285" w:lineRule="atLeast"/>
-        <w:rPr>
-          <w:rFonts w:ascii="Consolas" w:eastAsia="Times New Roman" w:hAnsi="Consolas" w:cs="Times New Roman"/>
-          <w:color w:val="CCCCCC"/>
-          <w:kern w:val="0"/>
-          <w:sz w:val="21"/>
-          <w:szCs w:val="21"/>
-          <w14:ligatures w14:val="none"/>
-        </w:rPr>
-      </w:pPr>
-      <w:r>
-        <w:rPr>
-          <w:rFonts w:ascii="Consolas" w:eastAsia="Times New Roman" w:hAnsi="Consolas" w:cs="Times New Roman"/>
-          <w:color w:val="569CD6"/>
-          <w:kern w:val="0"/>
-          <w:sz w:val="21"/>
-          <w:szCs w:val="21"/>
-          <w14:ligatures w14:val="none"/>
-        </w:rPr>
-        <w:t>def</w:t>
-      </w:r>
-      <w:r>
-        <w:rPr>
-          <w:rFonts w:ascii="Consolas" w:eastAsia="Times New Roman" w:hAnsi="Consolas" w:cs="Times New Roman"/>
-          <w:color w:val="CCCCCC"/>
-          <w:kern w:val="0"/>
-          <w:sz w:val="21"/>
-          <w:szCs w:val="21"/>
-          <w14:ligatures w14:val="none"/>
-        </w:rPr>
-        <w:t xml:space="preserve"> </w:t>
-      </w:r>
-      <w:proofErr w:type="spellStart"/>
-      <w:r>
-        <w:rPr>
-          <w:rFonts w:ascii="Consolas" w:eastAsia="Times New Roman" w:hAnsi="Consolas" w:cs="Times New Roman"/>
-          <w:color w:val="DCDCAA"/>
-          <w:kern w:val="0"/>
-          <w:sz w:val="21"/>
-          <w:szCs w:val="21"/>
-          <w14:ligatures w14:val="none"/>
-        </w:rPr>
-        <w:t>find_acceptance_</w:t>
-      </w:r>
-      <w:proofErr w:type="gramStart"/>
-      <w:r>
-        <w:rPr>
-          <w:rFonts w:ascii="Consolas" w:eastAsia="Times New Roman" w:hAnsi="Consolas" w:cs="Times New Roman"/>
-          <w:color w:val="DCDCAA"/>
-          <w:kern w:val="0"/>
-          <w:sz w:val="21"/>
-          <w:szCs w:val="21"/>
-          <w14:ligatures w14:val="none"/>
-        </w:rPr>
-        <w:t>ratios</w:t>
-      </w:r>
-      <w:proofErr w:type="spellEnd"/>
-      <w:r>
-        <w:rPr>
-          <w:rFonts w:ascii="Consolas" w:eastAsia="Times New Roman" w:hAnsi="Consolas" w:cs="Times New Roman"/>
-          <w:color w:val="CCCCCC"/>
-          <w:kern w:val="0"/>
-          <w:sz w:val="21"/>
-          <w:szCs w:val="21"/>
-          <w14:ligatures w14:val="none"/>
-        </w:rPr>
-        <w:t>(</w:t>
-      </w:r>
-      <w:proofErr w:type="gramEnd"/>
-      <w:r>
-        <w:rPr>
-          <w:rFonts w:ascii="Consolas" w:eastAsia="Times New Roman" w:hAnsi="Consolas" w:cs="Times New Roman"/>
-          <w:color w:val="9CDCFE"/>
-          <w:kern w:val="0"/>
-          <w:sz w:val="21"/>
-          <w:szCs w:val="21"/>
-          <w14:ligatures w14:val="none"/>
-        </w:rPr>
-        <w:t>trace</w:t>
-      </w:r>
-      <w:r>
-        <w:rPr>
-          <w:rFonts w:ascii="Consolas" w:eastAsia="Times New Roman" w:hAnsi="Consolas" w:cs="Times New Roman"/>
-          <w:color w:val="CCCCCC"/>
-          <w:kern w:val="0"/>
-          <w:sz w:val="21"/>
-          <w:szCs w:val="21"/>
-          <w14:ligatures w14:val="none"/>
-        </w:rPr>
-        <w:t xml:space="preserve">, </w:t>
-      </w:r>
-      <w:r>
-        <w:rPr>
-          <w:rFonts w:ascii="Consolas" w:eastAsia="Times New Roman" w:hAnsi="Consolas" w:cs="Times New Roman"/>
-          <w:color w:val="9CDCFE"/>
-          <w:kern w:val="0"/>
-          <w:sz w:val="21"/>
-          <w:szCs w:val="21"/>
-          <w14:ligatures w14:val="none"/>
-        </w:rPr>
-        <w:t>patterns</w:t>
-      </w:r>
-      <w:r>
-        <w:rPr>
-          <w:rFonts w:ascii="Consolas" w:eastAsia="Times New Roman" w:hAnsi="Consolas" w:cs="Times New Roman"/>
-          <w:color w:val="CCCCCC"/>
-          <w:kern w:val="0"/>
-          <w:sz w:val="21"/>
-          <w:szCs w:val="21"/>
-          <w14:ligatures w14:val="none"/>
-        </w:rPr>
-        <w:t>):</w:t>
-      </w:r>
-    </w:p>
-    <w:p/>
-    <w:p/>
+    </w:p>
     <w:p>
       <w:pPr>
         <w:pStyle w:val="Heading1"/>
@@ -899,6 +424,383 @@
         </w:numPr>
       </w:pPr>
       <w:r>
+        <w:t>Find acceptance ratios (does the work)</w:t>
+      </w:r>
+    </w:p>
+    <w:p>
+      <w:r>
+        <w:t>Pass in a list of patterns. It will find the acceptance ratio for each one on the trace passed in.</w:t>
+      </w:r>
+    </w:p>
+    <w:p>
+      <w:pPr>
+        <w:shd w:val="clear" w:color="auto" w:fill="1F1F1F"/>
+        <w:spacing w:after="0" w:line="285" w:lineRule="atLeast"/>
+        <w:rPr>
+          <w:rFonts w:ascii="Consolas" w:eastAsia="Times New Roman" w:hAnsi="Consolas" w:cs="Times New Roman"/>
+          <w:color w:val="CCCCCC"/>
+          <w:kern w:val="0"/>
+          <w:sz w:val="21"/>
+          <w:szCs w:val="21"/>
+          <w14:ligatures w14:val="none"/>
+        </w:rPr>
+      </w:pPr>
+      <w:r>
+        <w:rPr>
+          <w:rFonts w:ascii="Consolas" w:eastAsia="Times New Roman" w:hAnsi="Consolas" w:cs="Times New Roman"/>
+          <w:color w:val="CE9178"/>
+          <w:kern w:val="0"/>
+          <w:sz w:val="21"/>
+          <w:szCs w:val="21"/>
+          <w14:ligatures w14:val="none"/>
+        </w:rPr>
+        <w:t>"""</w:t>
+      </w:r>
+    </w:p>
+    <w:p>
+      <w:pPr>
+        <w:shd w:val="clear" w:color="auto" w:fill="1F1F1F"/>
+        <w:spacing w:after="0" w:line="285" w:lineRule="atLeast"/>
+        <w:rPr>
+          <w:rFonts w:ascii="Consolas" w:eastAsia="Times New Roman" w:hAnsi="Consolas" w:cs="Times New Roman"/>
+          <w:color w:val="CCCCCC"/>
+          <w:kern w:val="0"/>
+          <w:sz w:val="21"/>
+          <w:szCs w:val="21"/>
+          <w14:ligatures w14:val="none"/>
+        </w:rPr>
+      </w:pPr>
+      <w:r>
+        <w:rPr>
+          <w:rFonts w:ascii="Consolas" w:eastAsia="Times New Roman" w:hAnsi="Consolas" w:cs="Times New Roman"/>
+          <w:color w:val="CE9178"/>
+          <w:kern w:val="0"/>
+          <w:sz w:val="21"/>
+          <w:szCs w:val="21"/>
+          <w14:ligatures w14:val="none"/>
+        </w:rPr>
+        <w:t>    Find patterns in the trace and calculate acceptance ratios for each pattern.</w:t>
+      </w:r>
+    </w:p>
+    <w:p>
+      <w:pPr>
+        <w:shd w:val="clear" w:color="auto" w:fill="1F1F1F"/>
+        <w:spacing w:after="0" w:line="285" w:lineRule="atLeast"/>
+        <w:rPr>
+          <w:rFonts w:ascii="Consolas" w:eastAsia="Times New Roman" w:hAnsi="Consolas" w:cs="Times New Roman"/>
+          <w:color w:val="CCCCCC"/>
+          <w:kern w:val="0"/>
+          <w:sz w:val="21"/>
+          <w:szCs w:val="21"/>
+          <w14:ligatures w14:val="none"/>
+        </w:rPr>
+      </w:pPr>
+    </w:p>
+    <w:p>
+      <w:pPr>
+        <w:shd w:val="clear" w:color="auto" w:fill="1F1F1F"/>
+        <w:spacing w:after="0" w:line="285" w:lineRule="atLeast"/>
+        <w:rPr>
+          <w:rFonts w:ascii="Consolas" w:eastAsia="Times New Roman" w:hAnsi="Consolas" w:cs="Times New Roman"/>
+          <w:color w:val="CCCCCC"/>
+          <w:kern w:val="0"/>
+          <w:sz w:val="21"/>
+          <w:szCs w:val="21"/>
+          <w14:ligatures w14:val="none"/>
+        </w:rPr>
+      </w:pPr>
+      <w:r>
+        <w:rPr>
+          <w:rFonts w:ascii="Consolas" w:eastAsia="Times New Roman" w:hAnsi="Consolas" w:cs="Times New Roman"/>
+          <w:color w:val="CE9178"/>
+          <w:kern w:val="0"/>
+          <w:sz w:val="21"/>
+          <w:szCs w:val="21"/>
+          <w14:ligatures w14:val="none"/>
+        </w:rPr>
+        <w:t>    Args:</w:t>
+      </w:r>
+    </w:p>
+    <w:p>
+      <w:pPr>
+        <w:shd w:val="clear" w:color="auto" w:fill="1F1F1F"/>
+        <w:spacing w:after="0" w:line="285" w:lineRule="atLeast"/>
+        <w:rPr>
+          <w:rFonts w:ascii="Consolas" w:eastAsia="Times New Roman" w:hAnsi="Consolas" w:cs="Times New Roman"/>
+          <w:color w:val="CCCCCC"/>
+          <w:kern w:val="0"/>
+          <w:sz w:val="21"/>
+          <w:szCs w:val="21"/>
+          <w14:ligatures w14:val="none"/>
+        </w:rPr>
+      </w:pPr>
+      <w:r>
+        <w:rPr>
+          <w:rFonts w:ascii="Consolas" w:eastAsia="Times New Roman" w:hAnsi="Consolas" w:cs="Times New Roman"/>
+          <w:color w:val="CE9178"/>
+          <w:kern w:val="0"/>
+          <w:sz w:val="21"/>
+          <w:szCs w:val="21"/>
+          <w14:ligatures w14:val="none"/>
+        </w:rPr>
+        <w:t>    - trace (list): List of integers representing the trace.</w:t>
+      </w:r>
+    </w:p>
+    <w:p>
+      <w:pPr>
+        <w:shd w:val="clear" w:color="auto" w:fill="1F1F1F"/>
+        <w:spacing w:after="0" w:line="285" w:lineRule="atLeast"/>
+        <w:rPr>
+          <w:rFonts w:ascii="Consolas" w:eastAsia="Times New Roman" w:hAnsi="Consolas" w:cs="Times New Roman"/>
+          <w:color w:val="CCCCCC"/>
+          <w:kern w:val="0"/>
+          <w:sz w:val="21"/>
+          <w:szCs w:val="21"/>
+          <w14:ligatures w14:val="none"/>
+        </w:rPr>
+      </w:pPr>
+      <w:r>
+        <w:rPr>
+          <w:rFonts w:ascii="Consolas" w:eastAsia="Times New Roman" w:hAnsi="Consolas" w:cs="Times New Roman"/>
+          <w:color w:val="CE9178"/>
+          <w:kern w:val="0"/>
+          <w:sz w:val="21"/>
+          <w:szCs w:val="21"/>
+          <w14:ligatures w14:val="none"/>
+        </w:rPr>
+        <w:t>    - patterns (list): A list of patterns (each a list of numbers) to find in the trace.</w:t>
+      </w:r>
+    </w:p>
+    <w:p>
+      <w:pPr>
+        <w:shd w:val="clear" w:color="auto" w:fill="1F1F1F"/>
+        <w:spacing w:after="0" w:line="285" w:lineRule="atLeast"/>
+        <w:rPr>
+          <w:rFonts w:ascii="Consolas" w:eastAsia="Times New Roman" w:hAnsi="Consolas" w:cs="Times New Roman"/>
+          <w:color w:val="CCCCCC"/>
+          <w:kern w:val="0"/>
+          <w:sz w:val="21"/>
+          <w:szCs w:val="21"/>
+          <w14:ligatures w14:val="none"/>
+        </w:rPr>
+      </w:pPr>
+    </w:p>
+    <w:p>
+      <w:pPr>
+        <w:shd w:val="clear" w:color="auto" w:fill="1F1F1F"/>
+        <w:spacing w:after="0" w:line="285" w:lineRule="atLeast"/>
+        <w:rPr>
+          <w:rFonts w:ascii="Consolas" w:eastAsia="Times New Roman" w:hAnsi="Consolas" w:cs="Times New Roman"/>
+          <w:color w:val="CCCCCC"/>
+          <w:kern w:val="0"/>
+          <w:sz w:val="21"/>
+          <w:szCs w:val="21"/>
+          <w14:ligatures w14:val="none"/>
+        </w:rPr>
+      </w:pPr>
+      <w:r>
+        <w:rPr>
+          <w:rFonts w:ascii="Consolas" w:eastAsia="Times New Roman" w:hAnsi="Consolas" w:cs="Times New Roman"/>
+          <w:color w:val="CE9178"/>
+          <w:kern w:val="0"/>
+          <w:sz w:val="21"/>
+          <w:szCs w:val="21"/>
+          <w14:ligatures w14:val="none"/>
+        </w:rPr>
+        <w:t>    Returns:</w:t>
+      </w:r>
+    </w:p>
+    <w:p>
+      <w:pPr>
+        <w:shd w:val="clear" w:color="auto" w:fill="1F1F1F"/>
+        <w:spacing w:after="0" w:line="285" w:lineRule="atLeast"/>
+        <w:rPr>
+          <w:rFonts w:ascii="Consolas" w:eastAsia="Times New Roman" w:hAnsi="Consolas" w:cs="Times New Roman"/>
+          <w:color w:val="CCCCCC"/>
+          <w:kern w:val="0"/>
+          <w:sz w:val="21"/>
+          <w:szCs w:val="21"/>
+          <w14:ligatures w14:val="none"/>
+        </w:rPr>
+      </w:pPr>
+      <w:r>
+        <w:rPr>
+          <w:rFonts w:ascii="Consolas" w:eastAsia="Times New Roman" w:hAnsi="Consolas" w:cs="Times New Roman"/>
+          <w:color w:val="CE9178"/>
+          <w:kern w:val="0"/>
+          <w:sz w:val="21"/>
+          <w:szCs w:val="21"/>
+          <w14:ligatures w14:val="none"/>
+        </w:rPr>
+        <w:t>    - pair_acceptance_ratios: List of tuples representing pairs and their acceptance ratios.</w:t>
+      </w:r>
+    </w:p>
+    <w:p>
+      <w:pPr>
+        <w:shd w:val="clear" w:color="auto" w:fill="1F1F1F"/>
+        <w:spacing w:after="0" w:line="285" w:lineRule="atLeast"/>
+        <w:rPr>
+          <w:rFonts w:ascii="Consolas" w:eastAsia="Times New Roman" w:hAnsi="Consolas" w:cs="Times New Roman"/>
+          <w:color w:val="CCCCCC"/>
+          <w:kern w:val="0"/>
+          <w:sz w:val="21"/>
+          <w:szCs w:val="21"/>
+          <w14:ligatures w14:val="none"/>
+        </w:rPr>
+      </w:pPr>
+    </w:p>
+    <w:p>
+      <w:pPr>
+        <w:shd w:val="clear" w:color="auto" w:fill="1F1F1F"/>
+        <w:spacing w:after="0" w:line="285" w:lineRule="atLeast"/>
+        <w:rPr>
+          <w:rFonts w:ascii="Consolas" w:eastAsia="Times New Roman" w:hAnsi="Consolas" w:cs="Times New Roman"/>
+          <w:color w:val="CCCCCC"/>
+          <w:kern w:val="0"/>
+          <w:sz w:val="21"/>
+          <w:szCs w:val="21"/>
+          <w14:ligatures w14:val="none"/>
+        </w:rPr>
+      </w:pPr>
+      <w:r>
+        <w:rPr>
+          <w:rFonts w:ascii="Consolas" w:eastAsia="Times New Roman" w:hAnsi="Consolas" w:cs="Times New Roman"/>
+          <w:color w:val="CE9178"/>
+          <w:kern w:val="0"/>
+          <w:sz w:val="21"/>
+          <w:szCs w:val="21"/>
+          <w14:ligatures w14:val="none"/>
+        </w:rPr>
+        <w:t>"""</w:t>
+      </w:r>
+    </w:p>
+    <w:p>
+      <w:pPr>
+        <w:shd w:val="clear" w:color="auto" w:fill="1F1F1F"/>
+        <w:spacing w:after="0" w:line="285" w:lineRule="atLeast"/>
+        <w:rPr>
+          <w:rFonts w:ascii="Consolas" w:eastAsia="Times New Roman" w:hAnsi="Consolas" w:cs="Times New Roman"/>
+          <w:color w:val="CCCCCC"/>
+          <w:kern w:val="0"/>
+          <w:sz w:val="21"/>
+          <w:szCs w:val="21"/>
+          <w14:ligatures w14:val="none"/>
+        </w:rPr>
+      </w:pPr>
+    </w:p>
+    <w:p>
+      <w:pPr>
+        <w:shd w:val="clear" w:color="auto" w:fill="1F1F1F"/>
+        <w:spacing w:after="0" w:line="285" w:lineRule="atLeast"/>
+        <w:rPr>
+          <w:rFonts w:ascii="Consolas" w:eastAsia="Times New Roman" w:hAnsi="Consolas" w:cs="Times New Roman"/>
+          <w:color w:val="CCCCCC"/>
+          <w:kern w:val="0"/>
+          <w:sz w:val="21"/>
+          <w:szCs w:val="21"/>
+          <w14:ligatures w14:val="none"/>
+        </w:rPr>
+      </w:pPr>
+      <w:r>
+        <w:rPr>
+          <w:rFonts w:ascii="Consolas" w:eastAsia="Times New Roman" w:hAnsi="Consolas" w:cs="Times New Roman"/>
+          <w:color w:val="569CD6"/>
+          <w:kern w:val="0"/>
+          <w:sz w:val="21"/>
+          <w:szCs w:val="21"/>
+          <w14:ligatures w14:val="none"/>
+        </w:rPr>
+        <w:t>def</w:t>
+      </w:r>
+      <w:r>
+        <w:rPr>
+          <w:rFonts w:ascii="Consolas" w:eastAsia="Times New Roman" w:hAnsi="Consolas" w:cs="Times New Roman"/>
+          <w:color w:val="CCCCCC"/>
+          <w:kern w:val="0"/>
+          <w:sz w:val="21"/>
+          <w:szCs w:val="21"/>
+          <w14:ligatures w14:val="none"/>
+        </w:rPr>
+        <w:t xml:space="preserve"> </w:t>
+      </w:r>
+      <w:r>
+        <w:rPr>
+          <w:rFonts w:ascii="Consolas" w:eastAsia="Times New Roman" w:hAnsi="Consolas" w:cs="Times New Roman"/>
+          <w:color w:val="DCDCAA"/>
+          <w:kern w:val="0"/>
+          <w:sz w:val="21"/>
+          <w:szCs w:val="21"/>
+          <w14:ligatures w14:val="none"/>
+        </w:rPr>
+        <w:t>find_acceptance_ratios</w:t>
+      </w:r>
+      <w:r>
+        <w:rPr>
+          <w:rFonts w:ascii="Consolas" w:eastAsia="Times New Roman" w:hAnsi="Consolas" w:cs="Times New Roman"/>
+          <w:color w:val="CCCCCC"/>
+          <w:kern w:val="0"/>
+          <w:sz w:val="21"/>
+          <w:szCs w:val="21"/>
+          <w14:ligatures w14:val="none"/>
+        </w:rPr>
+        <w:t>(</w:t>
+      </w:r>
+      <w:r>
+        <w:rPr>
+          <w:rFonts w:ascii="Consolas" w:eastAsia="Times New Roman" w:hAnsi="Consolas" w:cs="Times New Roman"/>
+          <w:color w:val="9CDCFE"/>
+          <w:kern w:val="0"/>
+          <w:sz w:val="21"/>
+          <w:szCs w:val="21"/>
+          <w14:ligatures w14:val="none"/>
+        </w:rPr>
+        <w:t>trace</w:t>
+      </w:r>
+      <w:r>
+        <w:rPr>
+          <w:rFonts w:ascii="Consolas" w:eastAsia="Times New Roman" w:hAnsi="Consolas" w:cs="Times New Roman"/>
+          <w:color w:val="CCCCCC"/>
+          <w:kern w:val="0"/>
+          <w:sz w:val="21"/>
+          <w:szCs w:val="21"/>
+          <w14:ligatures w14:val="none"/>
+        </w:rPr>
+        <w:t xml:space="preserve">, </w:t>
+      </w:r>
+      <w:r>
+        <w:rPr>
+          <w:rFonts w:ascii="Consolas" w:eastAsia="Times New Roman" w:hAnsi="Consolas" w:cs="Times New Roman"/>
+          <w:color w:val="9CDCFE"/>
+          <w:kern w:val="0"/>
+          <w:sz w:val="21"/>
+          <w:szCs w:val="21"/>
+          <w14:ligatures w14:val="none"/>
+        </w:rPr>
+        <w:t>patterns</w:t>
+      </w:r>
+      <w:r>
+        <w:rPr>
+          <w:rFonts w:ascii="Consolas" w:eastAsia="Times New Roman" w:hAnsi="Consolas" w:cs="Times New Roman"/>
+          <w:color w:val="CCCCCC"/>
+          <w:kern w:val="0"/>
+          <w:sz w:val="21"/>
+          <w:szCs w:val="21"/>
+          <w14:ligatures w14:val="none"/>
+        </w:rPr>
+        <w:t>):</w:t>
+      </w:r>
+    </w:p>
+    <w:p/>
+    <w:p/>
+    <w:p>
+      <w:pPr>
+        <w:pStyle w:val="Heading1"/>
+        <w:numPr>
+          <w:ilvl w:val="0"/>
+          <w:numId w:val="2"/>
+        </w:numPr>
+      </w:pPr>
+      <w:r>
         <w:t>Remove pattern from trace</w:t>
       </w:r>
     </w:p>
@@ -910,468 +812,427 @@
           <w:szCs w:val="24"/>
         </w:rPr>
       </w:pPr>
-      <w:proofErr w:type="gramStart"/>
       <w:r>
         <w:rPr>
           <w:sz w:val="24"/>
           <w:szCs w:val="24"/>
         </w:rPr>
-        <w:t>Has</w:t>
-      </w:r>
-      <w:proofErr w:type="gramEnd"/>
-      <w:r>
+        <w:t>Has been updated to remove a pattern of any size from a trace.</w:t>
+      </w:r>
+    </w:p>
+    <w:p>
+      <w:pPr>
+        <w:pStyle w:val="ListParagraph"/>
         <w:rPr>
           <w:sz w:val="24"/>
           <w:szCs w:val="24"/>
         </w:rPr>
-        <w:t xml:space="preserve"> been updated to remove a pattern of any size from a trace.</w:t>
-      </w:r>
-    </w:p>
-    <w:p>
-      <w:pPr>
-        <w:pStyle w:val="ListParagraph"/>
+      </w:pPr>
+      <w:r>
         <w:rPr>
           <w:sz w:val="24"/>
           <w:szCs w:val="24"/>
         </w:rPr>
-      </w:pPr>
-      <w:r>
-        <w:rPr>
-          <w:sz w:val="24"/>
-          <w:szCs w:val="24"/>
-        </w:rPr>
-        <w:t xml:space="preserve">Originally it was slow on a large </w:t>
-      </w:r>
-      <w:proofErr w:type="gramStart"/>
-      <w:r>
-        <w:rPr>
-          <w:sz w:val="24"/>
-          <w:szCs w:val="24"/>
+        <w:t>Originally it was slow on a large trace but I made it more efficient by using a hash table indexing, and instead of using pop/modifying bucket size I used a pointer, so the performance is improved greatly.</w:t>
+      </w:r>
+    </w:p>
+    <w:p>
+      <w:pPr>
+        <w:shd w:val="clear" w:color="auto" w:fill="1F1F1F"/>
+        <w:spacing w:after="0" w:line="285" w:lineRule="atLeast"/>
+        <w:rPr>
+          <w:rFonts w:ascii="Consolas" w:eastAsia="Times New Roman" w:hAnsi="Consolas" w:cs="Times New Roman"/>
+          <w:color w:val="CCCCCC"/>
+          <w:kern w:val="0"/>
+          <w:sz w:val="21"/>
+          <w:szCs w:val="21"/>
+          <w14:ligatures w14:val="none"/>
+        </w:rPr>
+      </w:pPr>
+      <w:r>
+        <w:rPr>
+          <w:rFonts w:ascii="Consolas" w:eastAsia="Times New Roman" w:hAnsi="Consolas" w:cs="Times New Roman"/>
+          <w:color w:val="CCCCCC"/>
+          <w:kern w:val="0"/>
+          <w:sz w:val="21"/>
+          <w:szCs w:val="21"/>
+          <w14:ligatures w14:val="none"/>
+        </w:rPr>
+        <w:t xml:space="preserve">    </w:t>
+      </w:r>
+      <w:r>
+        <w:rPr>
+          <w:rFonts w:ascii="Consolas" w:eastAsia="Times New Roman" w:hAnsi="Consolas" w:cs="Times New Roman"/>
+          <w:color w:val="CE9178"/>
+          <w:kern w:val="0"/>
+          <w:sz w:val="21"/>
+          <w:szCs w:val="21"/>
+          <w14:ligatures w14:val="none"/>
+        </w:rPr>
+        <w:t>"""</w:t>
+      </w:r>
+    </w:p>
+    <w:p>
+      <w:pPr>
+        <w:shd w:val="clear" w:color="auto" w:fill="1F1F1F"/>
+        <w:spacing w:after="0" w:line="285" w:lineRule="atLeast"/>
+        <w:rPr>
+          <w:rFonts w:ascii="Consolas" w:eastAsia="Times New Roman" w:hAnsi="Consolas" w:cs="Times New Roman"/>
+          <w:color w:val="CCCCCC"/>
+          <w:kern w:val="0"/>
+          <w:sz w:val="21"/>
+          <w:szCs w:val="21"/>
+          <w14:ligatures w14:val="none"/>
+        </w:rPr>
+      </w:pPr>
+      <w:r>
+        <w:rPr>
+          <w:rFonts w:ascii="Consolas" w:eastAsia="Times New Roman" w:hAnsi="Consolas" w:cs="Times New Roman"/>
+          <w:color w:val="CE9178"/>
+          <w:kern w:val="0"/>
+          <w:sz w:val="21"/>
+          <w:szCs w:val="21"/>
+          <w14:ligatures w14:val="none"/>
+        </w:rPr>
+        <w:t>    Remove occurrences of a specified pattern from a trace list.</w:t>
+      </w:r>
+    </w:p>
+    <w:p>
+      <w:pPr>
+        <w:shd w:val="clear" w:color="auto" w:fill="1F1F1F"/>
+        <w:spacing w:after="0" w:line="285" w:lineRule="atLeast"/>
+        <w:rPr>
+          <w:rFonts w:ascii="Consolas" w:eastAsia="Times New Roman" w:hAnsi="Consolas" w:cs="Times New Roman"/>
+          <w:color w:val="CCCCCC"/>
+          <w:kern w:val="0"/>
+          <w:sz w:val="21"/>
+          <w:szCs w:val="21"/>
+          <w14:ligatures w14:val="none"/>
+        </w:rPr>
+      </w:pPr>
+    </w:p>
+    <w:p>
+      <w:pPr>
+        <w:shd w:val="clear" w:color="auto" w:fill="1F1F1F"/>
+        <w:spacing w:after="0" w:line="285" w:lineRule="atLeast"/>
+        <w:rPr>
+          <w:rFonts w:ascii="Consolas" w:eastAsia="Times New Roman" w:hAnsi="Consolas" w:cs="Times New Roman"/>
+          <w:color w:val="CCCCCC"/>
+          <w:kern w:val="0"/>
+          <w:sz w:val="21"/>
+          <w:szCs w:val="21"/>
+          <w14:ligatures w14:val="none"/>
+        </w:rPr>
+      </w:pPr>
+      <w:r>
+        <w:rPr>
+          <w:rFonts w:ascii="Consolas" w:eastAsia="Times New Roman" w:hAnsi="Consolas" w:cs="Times New Roman"/>
+          <w:color w:val="CE9178"/>
+          <w:kern w:val="0"/>
+          <w:sz w:val="21"/>
+          <w:szCs w:val="21"/>
+          <w14:ligatures w14:val="none"/>
+        </w:rPr>
+        <w:t>    Args:</w:t>
+      </w:r>
+    </w:p>
+    <w:p>
+      <w:pPr>
+        <w:shd w:val="clear" w:color="auto" w:fill="1F1F1F"/>
+        <w:spacing w:after="0" w:line="285" w:lineRule="atLeast"/>
+        <w:rPr>
+          <w:rFonts w:ascii="Consolas" w:eastAsia="Times New Roman" w:hAnsi="Consolas" w:cs="Times New Roman"/>
+          <w:color w:val="CCCCCC"/>
+          <w:kern w:val="0"/>
+          <w:sz w:val="21"/>
+          <w:szCs w:val="21"/>
+          <w14:ligatures w14:val="none"/>
+        </w:rPr>
+      </w:pPr>
+      <w:r>
+        <w:rPr>
+          <w:rFonts w:ascii="Consolas" w:eastAsia="Times New Roman" w:hAnsi="Consolas" w:cs="Times New Roman"/>
+          <w:color w:val="CE9178"/>
+          <w:kern w:val="0"/>
+          <w:sz w:val="21"/>
+          <w:szCs w:val="21"/>
+          <w14:ligatures w14:val="none"/>
+        </w:rPr>
+        <w:t>    - trace (list): The trace list from which the pattern occurrences should be removed.</w:t>
+      </w:r>
+    </w:p>
+    <w:p>
+      <w:pPr>
+        <w:shd w:val="clear" w:color="auto" w:fill="1F1F1F"/>
+        <w:spacing w:after="0" w:line="285" w:lineRule="atLeast"/>
+        <w:rPr>
+          <w:rFonts w:ascii="Consolas" w:eastAsia="Times New Roman" w:hAnsi="Consolas" w:cs="Times New Roman"/>
+          <w:color w:val="CCCCCC"/>
+          <w:kern w:val="0"/>
+          <w:sz w:val="21"/>
+          <w:szCs w:val="21"/>
+          <w14:ligatures w14:val="none"/>
+        </w:rPr>
+      </w:pPr>
+      <w:r>
+        <w:rPr>
+          <w:rFonts w:ascii="Consolas" w:eastAsia="Times New Roman" w:hAnsi="Consolas" w:cs="Times New Roman"/>
+          <w:color w:val="CE9178"/>
+          <w:kern w:val="0"/>
+          <w:sz w:val="21"/>
+          <w:szCs w:val="21"/>
+          <w14:ligatures w14:val="none"/>
+        </w:rPr>
+        <w:t>    - pattern (list): The pattern (sequence of numbers) to be removed from the trace.</w:t>
+      </w:r>
+    </w:p>
+    <w:p>
+      <w:pPr>
+        <w:shd w:val="clear" w:color="auto" w:fill="1F1F1F"/>
+        <w:spacing w:after="0" w:line="285" w:lineRule="atLeast"/>
+        <w:rPr>
+          <w:rFonts w:ascii="Consolas" w:eastAsia="Times New Roman" w:hAnsi="Consolas" w:cs="Times New Roman"/>
+          <w:color w:val="CCCCCC"/>
+          <w:kern w:val="0"/>
+          <w:sz w:val="21"/>
+          <w:szCs w:val="21"/>
+          <w14:ligatures w14:val="none"/>
+        </w:rPr>
+      </w:pPr>
+    </w:p>
+    <w:p>
+      <w:pPr>
+        <w:shd w:val="clear" w:color="auto" w:fill="1F1F1F"/>
+        <w:spacing w:after="0" w:line="285" w:lineRule="atLeast"/>
+        <w:rPr>
+          <w:rFonts w:ascii="Consolas" w:eastAsia="Times New Roman" w:hAnsi="Consolas" w:cs="Times New Roman"/>
+          <w:color w:val="CCCCCC"/>
+          <w:kern w:val="0"/>
+          <w:sz w:val="21"/>
+          <w:szCs w:val="21"/>
+          <w14:ligatures w14:val="none"/>
+        </w:rPr>
+      </w:pPr>
+      <w:r>
+        <w:rPr>
+          <w:rFonts w:ascii="Consolas" w:eastAsia="Times New Roman" w:hAnsi="Consolas" w:cs="Times New Roman"/>
+          <w:color w:val="CE9178"/>
+          <w:kern w:val="0"/>
+          <w:sz w:val="21"/>
+          <w:szCs w:val="21"/>
+          <w14:ligatures w14:val="none"/>
+        </w:rPr>
+        <w:t>    Returns:</w:t>
+      </w:r>
+    </w:p>
+    <w:p>
+      <w:pPr>
+        <w:shd w:val="clear" w:color="auto" w:fill="1F1F1F"/>
+        <w:spacing w:after="0" w:line="285" w:lineRule="atLeast"/>
+        <w:rPr>
+          <w:rFonts w:ascii="Consolas" w:eastAsia="Times New Roman" w:hAnsi="Consolas" w:cs="Times New Roman"/>
+          <w:color w:val="CCCCCC"/>
+          <w:kern w:val="0"/>
+          <w:sz w:val="21"/>
+          <w:szCs w:val="21"/>
+          <w14:ligatures w14:val="none"/>
+        </w:rPr>
+      </w:pPr>
+      <w:r>
+        <w:rPr>
+          <w:rFonts w:ascii="Consolas" w:eastAsia="Times New Roman" w:hAnsi="Consolas" w:cs="Times New Roman"/>
+          <w:color w:val="CE9178"/>
+          <w:kern w:val="0"/>
+          <w:sz w:val="21"/>
+          <w:szCs w:val="21"/>
+          <w14:ligatures w14:val="none"/>
+        </w:rPr>
+        <w:t>    - list: A new trace list with the specified pattern occurrences removed.</w:t>
+      </w:r>
+    </w:p>
+    <w:p>
+      <w:pPr>
+        <w:shd w:val="clear" w:color="auto" w:fill="1F1F1F"/>
+        <w:spacing w:after="0" w:line="285" w:lineRule="atLeast"/>
+        <w:rPr>
+          <w:rFonts w:ascii="Consolas" w:eastAsia="Times New Roman" w:hAnsi="Consolas" w:cs="Times New Roman"/>
+          <w:color w:val="CCCCCC"/>
+          <w:kern w:val="0"/>
+          <w:sz w:val="21"/>
+          <w:szCs w:val="21"/>
+          <w14:ligatures w14:val="none"/>
+        </w:rPr>
+      </w:pPr>
+    </w:p>
+    <w:p>
+      <w:pPr>
+        <w:shd w:val="clear" w:color="auto" w:fill="1F1F1F"/>
+        <w:spacing w:after="0" w:line="285" w:lineRule="atLeast"/>
+        <w:rPr>
+          <w:rFonts w:ascii="Consolas" w:eastAsia="Times New Roman" w:hAnsi="Consolas" w:cs="Times New Roman"/>
+          <w:color w:val="CCCCCC"/>
+          <w:kern w:val="0"/>
+          <w:sz w:val="21"/>
+          <w:szCs w:val="21"/>
+          <w14:ligatures w14:val="none"/>
+        </w:rPr>
+      </w:pPr>
+      <w:r>
+        <w:rPr>
+          <w:rFonts w:ascii="Consolas" w:eastAsia="Times New Roman" w:hAnsi="Consolas" w:cs="Times New Roman"/>
+          <w:color w:val="CE9178"/>
+          <w:kern w:val="0"/>
+          <w:sz w:val="21"/>
+          <w:szCs w:val="21"/>
+          <w14:ligatures w14:val="none"/>
+        </w:rPr>
+        <w:lastRenderedPageBreak/>
+        <w:t>    Notes:</w:t>
+      </w:r>
+    </w:p>
+    <w:p>
+      <w:pPr>
+        <w:shd w:val="clear" w:color="auto" w:fill="1F1F1F"/>
+        <w:spacing w:after="0" w:line="285" w:lineRule="atLeast"/>
+        <w:rPr>
+          <w:rFonts w:ascii="Consolas" w:eastAsia="Times New Roman" w:hAnsi="Consolas" w:cs="Times New Roman"/>
+          <w:color w:val="CCCCCC"/>
+          <w:kern w:val="0"/>
+          <w:sz w:val="21"/>
+          <w:szCs w:val="21"/>
+          <w14:ligatures w14:val="none"/>
+        </w:rPr>
+      </w:pPr>
+      <w:r>
+        <w:rPr>
+          <w:rFonts w:ascii="Consolas" w:eastAsia="Times New Roman" w:hAnsi="Consolas" w:cs="Times New Roman"/>
+          <w:color w:val="CE9178"/>
+          <w:kern w:val="0"/>
+          <w:sz w:val="21"/>
+          <w:szCs w:val="21"/>
+          <w14:ligatures w14:val="none"/>
+        </w:rPr>
+        <w:t>    - hash table-based indexing and pointer manipulation for efficiency</w:t>
+      </w:r>
+    </w:p>
+    <w:p>
+      <w:pPr>
+        <w:shd w:val="clear" w:color="auto" w:fill="1F1F1F"/>
+        <w:spacing w:after="0" w:line="285" w:lineRule="atLeast"/>
+        <w:rPr>
+          <w:rFonts w:ascii="Consolas" w:eastAsia="Times New Roman" w:hAnsi="Consolas" w:cs="Times New Roman"/>
+          <w:color w:val="CCCCCC"/>
+          <w:kern w:val="0"/>
+          <w:sz w:val="21"/>
+          <w:szCs w:val="21"/>
+          <w14:ligatures w14:val="none"/>
+        </w:rPr>
+      </w:pPr>
+      <w:r>
+        <w:rPr>
+          <w:rFonts w:ascii="Consolas" w:eastAsia="Times New Roman" w:hAnsi="Consolas" w:cs="Times New Roman"/>
+          <w:color w:val="CE9178"/>
+          <w:kern w:val="0"/>
+          <w:sz w:val="21"/>
+          <w:szCs w:val="21"/>
+          <w14:ligatures w14:val="none"/>
+        </w:rPr>
+        <w:t>    """</w:t>
+      </w:r>
+    </w:p>
+    <w:p>
+      <w:pPr>
+        <w:shd w:val="clear" w:color="auto" w:fill="1F1F1F"/>
+        <w:spacing w:after="0" w:line="285" w:lineRule="atLeast"/>
+        <w:rPr>
+          <w:rFonts w:ascii="Consolas" w:eastAsia="Times New Roman" w:hAnsi="Consolas" w:cs="Times New Roman"/>
+          <w:color w:val="CCCCCC"/>
+          <w:kern w:val="0"/>
+          <w:sz w:val="21"/>
+          <w:szCs w:val="21"/>
+          <w14:ligatures w14:val="none"/>
+        </w:rPr>
+      </w:pPr>
+    </w:p>
+    <w:p>
+      <w:pPr>
+        <w:shd w:val="clear" w:color="auto" w:fill="1F1F1F"/>
+        <w:spacing w:after="0" w:line="285" w:lineRule="atLeast"/>
+        <w:rPr>
+          <w:rFonts w:ascii="Consolas" w:eastAsia="Times New Roman" w:hAnsi="Consolas" w:cs="Times New Roman"/>
+          <w:color w:val="CCCCCC"/>
+          <w:kern w:val="0"/>
+          <w:sz w:val="21"/>
+          <w:szCs w:val="21"/>
+          <w14:ligatures w14:val="none"/>
+        </w:rPr>
+      </w:pPr>
+      <w:r>
+        <w:rPr>
+          <w:rFonts w:ascii="Consolas" w:eastAsia="Times New Roman" w:hAnsi="Consolas" w:cs="Times New Roman"/>
+          <w:color w:val="569CD6"/>
+          <w:kern w:val="0"/>
+          <w:sz w:val="21"/>
+          <w:szCs w:val="21"/>
+          <w14:ligatures w14:val="none"/>
+        </w:rPr>
+        <w:t>def</w:t>
+      </w:r>
+      <w:r>
+        <w:rPr>
+          <w:rFonts w:ascii="Consolas" w:eastAsia="Times New Roman" w:hAnsi="Consolas" w:cs="Times New Roman"/>
+          <w:color w:val="CCCCCC"/>
+          <w:kern w:val="0"/>
+          <w:sz w:val="21"/>
+          <w:szCs w:val="21"/>
+          <w14:ligatures w14:val="none"/>
+        </w:rPr>
+        <w:t xml:space="preserve"> </w:t>
+      </w:r>
+      <w:r>
+        <w:rPr>
+          <w:rFonts w:ascii="Consolas" w:eastAsia="Times New Roman" w:hAnsi="Consolas" w:cs="Times New Roman"/>
+          <w:color w:val="DCDCAA"/>
+          <w:kern w:val="0"/>
+          <w:sz w:val="21"/>
+          <w:szCs w:val="21"/>
+          <w14:ligatures w14:val="none"/>
+        </w:rPr>
+        <w:t>remove_pattern_from_trace</w:t>
+      </w:r>
+      <w:r>
+        <w:rPr>
+          <w:rFonts w:ascii="Consolas" w:eastAsia="Times New Roman" w:hAnsi="Consolas" w:cs="Times New Roman"/>
+          <w:color w:val="CCCCCC"/>
+          <w:kern w:val="0"/>
+          <w:sz w:val="21"/>
+          <w:szCs w:val="21"/>
+          <w14:ligatures w14:val="none"/>
+        </w:rPr>
+        <w:t>(</w:t>
+      </w:r>
+      <w:r>
+        <w:rPr>
+          <w:rFonts w:ascii="Consolas" w:eastAsia="Times New Roman" w:hAnsi="Consolas" w:cs="Times New Roman"/>
+          <w:color w:val="9CDCFE"/>
+          <w:kern w:val="0"/>
+          <w:sz w:val="21"/>
+          <w:szCs w:val="21"/>
+          <w14:ligatures w14:val="none"/>
         </w:rPr>
         <w:t>trace</w:t>
       </w:r>
-      <w:proofErr w:type="gramEnd"/>
-      <w:r>
-        <w:rPr>
-          <w:sz w:val="24"/>
-          <w:szCs w:val="24"/>
-        </w:rPr>
-        <w:t xml:space="preserve"> but I made it more efficient by using a hash table indexing, and instead of using pop/modifying bucket size I used a pointer, so the performance is improved greatly.</w:t>
-      </w:r>
-    </w:p>
-    <w:p>
-      <w:pPr>
-        <w:shd w:val="clear" w:color="auto" w:fill="1F1F1F"/>
-        <w:spacing w:after="0" w:line="285" w:lineRule="atLeast"/>
-        <w:rPr>
-          <w:rFonts w:ascii="Consolas" w:eastAsia="Times New Roman" w:hAnsi="Consolas" w:cs="Times New Roman"/>
-          <w:color w:val="CCCCCC"/>
-          <w:kern w:val="0"/>
-          <w:sz w:val="21"/>
-          <w:szCs w:val="21"/>
-          <w14:ligatures w14:val="none"/>
-        </w:rPr>
-      </w:pPr>
-      <w:r>
-        <w:rPr>
-          <w:rFonts w:ascii="Consolas" w:eastAsia="Times New Roman" w:hAnsi="Consolas" w:cs="Times New Roman"/>
-          <w:color w:val="CCCCCC"/>
-          <w:kern w:val="0"/>
-          <w:sz w:val="21"/>
-          <w:szCs w:val="21"/>
-          <w14:ligatures w14:val="none"/>
-        </w:rPr>
-        <w:t xml:space="preserve">    </w:t>
-      </w:r>
-      <w:r>
-        <w:rPr>
-          <w:rFonts w:ascii="Consolas" w:eastAsia="Times New Roman" w:hAnsi="Consolas" w:cs="Times New Roman"/>
-          <w:color w:val="CE9178"/>
-          <w:kern w:val="0"/>
-          <w:sz w:val="21"/>
-          <w:szCs w:val="21"/>
-          <w14:ligatures w14:val="none"/>
-        </w:rPr>
-        <w:t>"""</w:t>
-      </w:r>
-    </w:p>
-    <w:p>
-      <w:pPr>
-        <w:shd w:val="clear" w:color="auto" w:fill="1F1F1F"/>
-        <w:spacing w:after="0" w:line="285" w:lineRule="atLeast"/>
-        <w:rPr>
-          <w:rFonts w:ascii="Consolas" w:eastAsia="Times New Roman" w:hAnsi="Consolas" w:cs="Times New Roman"/>
-          <w:color w:val="CCCCCC"/>
-          <w:kern w:val="0"/>
-          <w:sz w:val="21"/>
-          <w:szCs w:val="21"/>
-          <w14:ligatures w14:val="none"/>
-        </w:rPr>
-      </w:pPr>
-      <w:r>
-        <w:rPr>
-          <w:rFonts w:ascii="Consolas" w:eastAsia="Times New Roman" w:hAnsi="Consolas" w:cs="Times New Roman"/>
-          <w:color w:val="CE9178"/>
-          <w:kern w:val="0"/>
-          <w:sz w:val="21"/>
-          <w:szCs w:val="21"/>
-          <w14:ligatures w14:val="none"/>
-        </w:rPr>
-        <w:t>    Remove occurrences of a specified pattern from a trace list.</w:t>
-      </w:r>
-    </w:p>
-    <w:p>
-      <w:pPr>
-        <w:shd w:val="clear" w:color="auto" w:fill="1F1F1F"/>
-        <w:spacing w:after="0" w:line="285" w:lineRule="atLeast"/>
-        <w:rPr>
-          <w:rFonts w:ascii="Consolas" w:eastAsia="Times New Roman" w:hAnsi="Consolas" w:cs="Times New Roman"/>
-          <w:color w:val="CCCCCC"/>
-          <w:kern w:val="0"/>
-          <w:sz w:val="21"/>
-          <w:szCs w:val="21"/>
-          <w14:ligatures w14:val="none"/>
-        </w:rPr>
-      </w:pPr>
-    </w:p>
-    <w:p>
-      <w:pPr>
-        <w:shd w:val="clear" w:color="auto" w:fill="1F1F1F"/>
-        <w:spacing w:after="0" w:line="285" w:lineRule="atLeast"/>
-        <w:rPr>
-          <w:rFonts w:ascii="Consolas" w:eastAsia="Times New Roman" w:hAnsi="Consolas" w:cs="Times New Roman"/>
-          <w:color w:val="CCCCCC"/>
-          <w:kern w:val="0"/>
-          <w:sz w:val="21"/>
-          <w:szCs w:val="21"/>
-          <w14:ligatures w14:val="none"/>
-        </w:rPr>
-      </w:pPr>
-      <w:r>
-        <w:rPr>
-          <w:rFonts w:ascii="Consolas" w:eastAsia="Times New Roman" w:hAnsi="Consolas" w:cs="Times New Roman"/>
-          <w:color w:val="CE9178"/>
-          <w:kern w:val="0"/>
-          <w:sz w:val="21"/>
-          <w:szCs w:val="21"/>
-          <w14:ligatures w14:val="none"/>
-        </w:rPr>
-        <w:t xml:space="preserve">    </w:t>
-      </w:r>
-      <w:proofErr w:type="spellStart"/>
-      <w:r>
-        <w:rPr>
-          <w:rFonts w:ascii="Consolas" w:eastAsia="Times New Roman" w:hAnsi="Consolas" w:cs="Times New Roman"/>
-          <w:color w:val="CE9178"/>
-          <w:kern w:val="0"/>
-          <w:sz w:val="21"/>
-          <w:szCs w:val="21"/>
-          <w14:ligatures w14:val="none"/>
-        </w:rPr>
-        <w:t>Args</w:t>
-      </w:r>
-      <w:proofErr w:type="spellEnd"/>
-      <w:r>
-        <w:rPr>
-          <w:rFonts w:ascii="Consolas" w:eastAsia="Times New Roman" w:hAnsi="Consolas" w:cs="Times New Roman"/>
-          <w:color w:val="CE9178"/>
-          <w:kern w:val="0"/>
-          <w:sz w:val="21"/>
-          <w:szCs w:val="21"/>
-          <w14:ligatures w14:val="none"/>
-        </w:rPr>
-        <w:t>:</w:t>
-      </w:r>
-    </w:p>
-    <w:p>
-      <w:pPr>
-        <w:shd w:val="clear" w:color="auto" w:fill="1F1F1F"/>
-        <w:spacing w:after="0" w:line="285" w:lineRule="atLeast"/>
-        <w:rPr>
-          <w:rFonts w:ascii="Consolas" w:eastAsia="Times New Roman" w:hAnsi="Consolas" w:cs="Times New Roman"/>
-          <w:color w:val="CCCCCC"/>
-          <w:kern w:val="0"/>
-          <w:sz w:val="21"/>
-          <w:szCs w:val="21"/>
-          <w14:ligatures w14:val="none"/>
-        </w:rPr>
-      </w:pPr>
-      <w:r>
-        <w:rPr>
-          <w:rFonts w:ascii="Consolas" w:eastAsia="Times New Roman" w:hAnsi="Consolas" w:cs="Times New Roman"/>
-          <w:color w:val="CE9178"/>
-          <w:kern w:val="0"/>
-          <w:sz w:val="21"/>
-          <w:szCs w:val="21"/>
-          <w14:ligatures w14:val="none"/>
-        </w:rPr>
-        <w:t>    - trace (list): The trace list from which the pattern occurrences should be removed.</w:t>
-      </w:r>
-    </w:p>
-    <w:p>
-      <w:pPr>
-        <w:shd w:val="clear" w:color="auto" w:fill="1F1F1F"/>
-        <w:spacing w:after="0" w:line="285" w:lineRule="atLeast"/>
-        <w:rPr>
-          <w:rFonts w:ascii="Consolas" w:eastAsia="Times New Roman" w:hAnsi="Consolas" w:cs="Times New Roman"/>
-          <w:color w:val="CCCCCC"/>
-          <w:kern w:val="0"/>
-          <w:sz w:val="21"/>
-          <w:szCs w:val="21"/>
-          <w14:ligatures w14:val="none"/>
-        </w:rPr>
-      </w:pPr>
-      <w:r>
-        <w:rPr>
-          <w:rFonts w:ascii="Consolas" w:eastAsia="Times New Roman" w:hAnsi="Consolas" w:cs="Times New Roman"/>
-          <w:color w:val="CE9178"/>
-          <w:kern w:val="0"/>
-          <w:sz w:val="21"/>
-          <w:szCs w:val="21"/>
-          <w14:ligatures w14:val="none"/>
-        </w:rPr>
-        <w:t>    - pattern (list): The pattern (sequence of numbers) to be removed from the trace.</w:t>
-      </w:r>
-    </w:p>
-    <w:p>
-      <w:pPr>
-        <w:shd w:val="clear" w:color="auto" w:fill="1F1F1F"/>
-        <w:spacing w:after="0" w:line="285" w:lineRule="atLeast"/>
-        <w:rPr>
-          <w:rFonts w:ascii="Consolas" w:eastAsia="Times New Roman" w:hAnsi="Consolas" w:cs="Times New Roman"/>
-          <w:color w:val="CCCCCC"/>
-          <w:kern w:val="0"/>
-          <w:sz w:val="21"/>
-          <w:szCs w:val="21"/>
-          <w14:ligatures w14:val="none"/>
-        </w:rPr>
-      </w:pPr>
-    </w:p>
-    <w:p>
-      <w:pPr>
-        <w:shd w:val="clear" w:color="auto" w:fill="1F1F1F"/>
-        <w:spacing w:after="0" w:line="285" w:lineRule="atLeast"/>
-        <w:rPr>
-          <w:rFonts w:ascii="Consolas" w:eastAsia="Times New Roman" w:hAnsi="Consolas" w:cs="Times New Roman"/>
-          <w:color w:val="CCCCCC"/>
-          <w:kern w:val="0"/>
-          <w:sz w:val="21"/>
-          <w:szCs w:val="21"/>
-          <w14:ligatures w14:val="none"/>
-        </w:rPr>
-      </w:pPr>
-      <w:r>
-        <w:rPr>
-          <w:rFonts w:ascii="Consolas" w:eastAsia="Times New Roman" w:hAnsi="Consolas" w:cs="Times New Roman"/>
-          <w:color w:val="CE9178"/>
-          <w:kern w:val="0"/>
-          <w:sz w:val="21"/>
-          <w:szCs w:val="21"/>
-          <w14:ligatures w14:val="none"/>
-        </w:rPr>
-        <w:t>    Returns:</w:t>
-      </w:r>
-    </w:p>
-    <w:p>
-      <w:pPr>
-        <w:shd w:val="clear" w:color="auto" w:fill="1F1F1F"/>
-        <w:spacing w:after="0" w:line="285" w:lineRule="atLeast"/>
-        <w:rPr>
-          <w:rFonts w:ascii="Consolas" w:eastAsia="Times New Roman" w:hAnsi="Consolas" w:cs="Times New Roman"/>
-          <w:color w:val="CCCCCC"/>
-          <w:kern w:val="0"/>
-          <w:sz w:val="21"/>
-          <w:szCs w:val="21"/>
-          <w14:ligatures w14:val="none"/>
-        </w:rPr>
-      </w:pPr>
-      <w:r>
-        <w:rPr>
-          <w:rFonts w:ascii="Consolas" w:eastAsia="Times New Roman" w:hAnsi="Consolas" w:cs="Times New Roman"/>
-          <w:color w:val="CE9178"/>
-          <w:kern w:val="0"/>
-          <w:sz w:val="21"/>
-          <w:szCs w:val="21"/>
-          <w14:ligatures w14:val="none"/>
-        </w:rPr>
-        <w:t>    - list: A new trace list with the specified pattern occurrences removed.</w:t>
-      </w:r>
-    </w:p>
-    <w:p>
-      <w:pPr>
-        <w:shd w:val="clear" w:color="auto" w:fill="1F1F1F"/>
-        <w:spacing w:after="0" w:line="285" w:lineRule="atLeast"/>
-        <w:rPr>
-          <w:rFonts w:ascii="Consolas" w:eastAsia="Times New Roman" w:hAnsi="Consolas" w:cs="Times New Roman"/>
-          <w:color w:val="CCCCCC"/>
-          <w:kern w:val="0"/>
-          <w:sz w:val="21"/>
-          <w:szCs w:val="21"/>
-          <w14:ligatures w14:val="none"/>
-        </w:rPr>
-      </w:pPr>
-    </w:p>
-    <w:p>
-      <w:pPr>
-        <w:shd w:val="clear" w:color="auto" w:fill="1F1F1F"/>
-        <w:spacing w:after="0" w:line="285" w:lineRule="atLeast"/>
-        <w:rPr>
-          <w:rFonts w:ascii="Consolas" w:eastAsia="Times New Roman" w:hAnsi="Consolas" w:cs="Times New Roman"/>
-          <w:color w:val="CCCCCC"/>
-          <w:kern w:val="0"/>
-          <w:sz w:val="21"/>
-          <w:szCs w:val="21"/>
-          <w14:ligatures w14:val="none"/>
-        </w:rPr>
-      </w:pPr>
-      <w:r>
-        <w:rPr>
-          <w:rFonts w:ascii="Consolas" w:eastAsia="Times New Roman" w:hAnsi="Consolas" w:cs="Times New Roman"/>
-          <w:color w:val="CE9178"/>
-          <w:kern w:val="0"/>
-          <w:sz w:val="21"/>
-          <w:szCs w:val="21"/>
-          <w14:ligatures w14:val="none"/>
-        </w:rPr>
-        <w:t>    Notes:</w:t>
-      </w:r>
-    </w:p>
-    <w:p>
-      <w:pPr>
-        <w:shd w:val="clear" w:color="auto" w:fill="1F1F1F"/>
-        <w:spacing w:after="0" w:line="285" w:lineRule="atLeast"/>
-        <w:rPr>
-          <w:rFonts w:ascii="Consolas" w:eastAsia="Times New Roman" w:hAnsi="Consolas" w:cs="Times New Roman"/>
-          <w:color w:val="CCCCCC"/>
-          <w:kern w:val="0"/>
-          <w:sz w:val="21"/>
-          <w:szCs w:val="21"/>
-          <w14:ligatures w14:val="none"/>
-        </w:rPr>
-      </w:pPr>
-      <w:r>
-        <w:rPr>
-          <w:rFonts w:ascii="Consolas" w:eastAsia="Times New Roman" w:hAnsi="Consolas" w:cs="Times New Roman"/>
-          <w:color w:val="CE9178"/>
-          <w:kern w:val="0"/>
-          <w:sz w:val="21"/>
-          <w:szCs w:val="21"/>
-          <w14:ligatures w14:val="none"/>
-        </w:rPr>
-        <w:t>    - hash table-based indexing and pointer manipulation for efficiency</w:t>
-      </w:r>
-    </w:p>
-    <w:p>
-      <w:pPr>
-        <w:shd w:val="clear" w:color="auto" w:fill="1F1F1F"/>
-        <w:spacing w:after="0" w:line="285" w:lineRule="atLeast"/>
-        <w:rPr>
-          <w:rFonts w:ascii="Consolas" w:eastAsia="Times New Roman" w:hAnsi="Consolas" w:cs="Times New Roman"/>
-          <w:color w:val="CCCCCC"/>
-          <w:kern w:val="0"/>
-          <w:sz w:val="21"/>
-          <w:szCs w:val="21"/>
-          <w14:ligatures w14:val="none"/>
-        </w:rPr>
-      </w:pPr>
-      <w:r>
-        <w:rPr>
-          <w:rFonts w:ascii="Consolas" w:eastAsia="Times New Roman" w:hAnsi="Consolas" w:cs="Times New Roman"/>
-          <w:color w:val="CE9178"/>
-          <w:kern w:val="0"/>
-          <w:sz w:val="21"/>
-          <w:szCs w:val="21"/>
-          <w14:ligatures w14:val="none"/>
-        </w:rPr>
-        <w:t>    """</w:t>
-      </w:r>
-    </w:p>
-    <w:p>
-      <w:pPr>
-        <w:shd w:val="clear" w:color="auto" w:fill="1F1F1F"/>
-        <w:spacing w:after="0" w:line="285" w:lineRule="atLeast"/>
-        <w:rPr>
-          <w:rFonts w:ascii="Consolas" w:eastAsia="Times New Roman" w:hAnsi="Consolas" w:cs="Times New Roman"/>
-          <w:color w:val="CCCCCC"/>
-          <w:kern w:val="0"/>
-          <w:sz w:val="21"/>
-          <w:szCs w:val="21"/>
-          <w14:ligatures w14:val="none"/>
-        </w:rPr>
-      </w:pPr>
-    </w:p>
-    <w:p>
-      <w:pPr>
-        <w:shd w:val="clear" w:color="auto" w:fill="1F1F1F"/>
-        <w:spacing w:after="0" w:line="285" w:lineRule="atLeast"/>
-        <w:rPr>
-          <w:rFonts w:ascii="Consolas" w:eastAsia="Times New Roman" w:hAnsi="Consolas" w:cs="Times New Roman"/>
-          <w:color w:val="CCCCCC"/>
-          <w:kern w:val="0"/>
-          <w:sz w:val="21"/>
-          <w:szCs w:val="21"/>
-          <w14:ligatures w14:val="none"/>
-        </w:rPr>
-      </w:pPr>
-      <w:r>
-        <w:rPr>
-          <w:rFonts w:ascii="Consolas" w:eastAsia="Times New Roman" w:hAnsi="Consolas" w:cs="Times New Roman"/>
-          <w:color w:val="569CD6"/>
-          <w:kern w:val="0"/>
-          <w:sz w:val="21"/>
-          <w:szCs w:val="21"/>
-          <w14:ligatures w14:val="none"/>
-        </w:rPr>
-        <w:t>def</w:t>
-      </w:r>
-      <w:r>
-        <w:rPr>
-          <w:rFonts w:ascii="Consolas" w:eastAsia="Times New Roman" w:hAnsi="Consolas" w:cs="Times New Roman"/>
-          <w:color w:val="CCCCCC"/>
-          <w:kern w:val="0"/>
-          <w:sz w:val="21"/>
-          <w:szCs w:val="21"/>
-          <w14:ligatures w14:val="none"/>
-        </w:rPr>
-        <w:t xml:space="preserve"> </w:t>
-      </w:r>
-      <w:proofErr w:type="spellStart"/>
-      <w:r>
-        <w:rPr>
-          <w:rFonts w:ascii="Consolas" w:eastAsia="Times New Roman" w:hAnsi="Consolas" w:cs="Times New Roman"/>
-          <w:color w:val="DCDCAA"/>
-          <w:kern w:val="0"/>
-          <w:sz w:val="21"/>
-          <w:szCs w:val="21"/>
-          <w14:ligatures w14:val="none"/>
-        </w:rPr>
-        <w:t>remove_pattern_from_</w:t>
-      </w:r>
-      <w:proofErr w:type="gramStart"/>
-      <w:r>
-        <w:rPr>
-          <w:rFonts w:ascii="Consolas" w:eastAsia="Times New Roman" w:hAnsi="Consolas" w:cs="Times New Roman"/>
-          <w:color w:val="DCDCAA"/>
-          <w:kern w:val="0"/>
-          <w:sz w:val="21"/>
-          <w:szCs w:val="21"/>
-          <w14:ligatures w14:val="none"/>
-        </w:rPr>
-        <w:t>trace</w:t>
-      </w:r>
-      <w:proofErr w:type="spellEnd"/>
-      <w:r>
-        <w:rPr>
-          <w:rFonts w:ascii="Consolas" w:eastAsia="Times New Roman" w:hAnsi="Consolas" w:cs="Times New Roman"/>
-          <w:color w:val="CCCCCC"/>
-          <w:kern w:val="0"/>
-          <w:sz w:val="21"/>
-          <w:szCs w:val="21"/>
-          <w14:ligatures w14:val="none"/>
-        </w:rPr>
-        <w:t>(</w:t>
-      </w:r>
-      <w:proofErr w:type="gramEnd"/>
+      <w:r>
+        <w:rPr>
+          <w:rFonts w:ascii="Consolas" w:eastAsia="Times New Roman" w:hAnsi="Consolas" w:cs="Times New Roman"/>
+          <w:color w:val="CCCCCC"/>
+          <w:kern w:val="0"/>
+          <w:sz w:val="21"/>
+          <w:szCs w:val="21"/>
+          <w14:ligatures w14:val="none"/>
+        </w:rPr>
+        <w:t xml:space="preserve">, </w:t>
+      </w:r>
       <w:r>
         <w:rPr>
           <w:rFonts w:ascii="Consolas" w:eastAsia="Times New Roman" w:hAnsi="Consolas" w:cs="Times New Roman"/>
@@ -1381,28 +1242,6 @@
           <w:szCs w:val="21"/>
           <w14:ligatures w14:val="none"/>
         </w:rPr>
-        <w:t>trace</w:t>
-      </w:r>
-      <w:r>
-        <w:rPr>
-          <w:rFonts w:ascii="Consolas" w:eastAsia="Times New Roman" w:hAnsi="Consolas" w:cs="Times New Roman"/>
-          <w:color w:val="CCCCCC"/>
-          <w:kern w:val="0"/>
-          <w:sz w:val="21"/>
-          <w:szCs w:val="21"/>
-          <w14:ligatures w14:val="none"/>
-        </w:rPr>
-        <w:t xml:space="preserve">, </w:t>
-      </w:r>
-      <w:r>
-        <w:rPr>
-          <w:rFonts w:ascii="Consolas" w:eastAsia="Times New Roman" w:hAnsi="Consolas" w:cs="Times New Roman"/>
-          <w:color w:val="9CDCFE"/>
-          <w:kern w:val="0"/>
-          <w:sz w:val="21"/>
-          <w:szCs w:val="21"/>
-          <w14:ligatures w14:val="none"/>
-        </w:rPr>
         <w:t>pattern</w:t>
       </w:r>
       <w:r>
@@ -1434,7 +1273,6 @@
     </w:p>
     <w:p>
       <w:r>
-        <w:lastRenderedPageBreak/>
         <w:drawing>
           <wp:inline distT="0" distB="0" distL="0" distR="0" wp14:anchorId="1A651243" wp14:editId="277B5682">
             <wp:extent cx="5442209" cy="355600"/>
@@ -1451,7 +1289,7 @@
                     <pic:cNvPicPr/>
                   </pic:nvPicPr>
                   <pic:blipFill>
-                    <a:blip r:embed="rId5"/>
+                    <a:blip r:embed="rId6"/>
                     <a:stretch>
                       <a:fillRect/>
                     </a:stretch>
@@ -1497,7 +1335,7 @@
                     <pic:cNvPicPr/>
                   </pic:nvPicPr>
                   <pic:blipFill rotWithShape="1">
-                    <a:blip r:embed="rId6"/>
+                    <a:blip r:embed="rId7"/>
                     <a:srcRect b="27778"/>
                     <a:stretch/>
                   </pic:blipFill>
@@ -1530,6 +1368,13 @@
         <w:t>So first, it makes a hash table for the pattern itself. And each number is a key to a bucket, which stores the indices in the trace that matches.</w:t>
       </w:r>
     </w:p>
+    <w:p/>
+    <w:p/>
+    <w:p/>
+    <w:p/>
+    <w:p/>
+    <w:p/>
+    <w:p/>
     <w:p>
       <w:pPr>
         <w:rPr>
@@ -1542,6 +1387,7 @@
           <w:b/>
           <w:bCs/>
         </w:rPr>
+        <w:lastRenderedPageBreak/>
         <w:t>Diagram:</w:t>
       </w:r>
     </w:p>
@@ -1563,7 +1409,7 @@
                     <pic:cNvPicPr/>
                   </pic:nvPicPr>
                   <pic:blipFill>
-                    <a:blip r:embed="rId7"/>
+                    <a:blip r:embed="rId8"/>
                     <a:stretch>
                       <a:fillRect/>
                     </a:stretch>
@@ -1627,7 +1473,7 @@
                     <pic:cNvPicPr/>
                   </pic:nvPicPr>
                   <pic:blipFill>
-                    <a:blip r:embed="rId8"/>
+                    <a:blip r:embed="rId9"/>
                     <a:stretch>
                       <a:fillRect/>
                     </a:stretch>
@@ -1658,29 +1504,12 @@
     </w:p>
     <w:p>
       <w:r>
-        <w:lastRenderedPageBreak/>
         <w:t>Then, starting from the first bucket, it picks an index. Then traverses through the buckets. It should find the next index that is greater than the one so far- meaning, in the trace it comes afterwards, sequentially. Keep going until an index is gotten successfully from all buckets. Repeat in a loop till all pattern sets are found.</w:t>
       </w:r>
     </w:p>
     <w:p>
       <w:r>
-        <w:t xml:space="preserve">If a set is found, </w:t>
-      </w:r>
-      <w:proofErr w:type="gramStart"/>
-      <w:r>
-        <w:t>its</w:t>
-      </w:r>
-      <w:proofErr w:type="gramEnd"/>
-      <w:r>
-        <w:t xml:space="preserve"> saved to a set </w:t>
-      </w:r>
-      <w:proofErr w:type="spellStart"/>
-      <w:r>
-        <w:t>to_remove</w:t>
-      </w:r>
-      <w:proofErr w:type="spellEnd"/>
-      <w:r>
-        <w:t xml:space="preserve">, which updates each time. </w:t>
+        <w:t xml:space="preserve">If a set is found, its saved to a set to_remove, which updates each time. </w:t>
       </w:r>
     </w:p>
     <w:p>
@@ -1715,7 +1544,7 @@
                     <pic:cNvPicPr/>
                   </pic:nvPicPr>
                   <pic:blipFill>
-                    <a:blip r:embed="rId9"/>
+                    <a:blip r:embed="rId10"/>
                     <a:stretch>
                       <a:fillRect/>
                     </a:stretch>
@@ -1736,6 +1565,7 @@
         </w:drawing>
       </w:r>
     </w:p>
+    <w:p/>
     <w:p>
       <w:pPr>
         <w:rPr>
@@ -1748,7 +1578,13 @@
           <w:b/>
           <w:bCs/>
         </w:rPr>
+        <w:lastRenderedPageBreak/>
         <w:t>Code (print statements)</w:t>
+      </w:r>
+    </w:p>
+    <w:p>
+      <w:r>
+        <w:t>This shows the first iteration, it found a pattern and then stores it in the toremove set.</w:t>
       </w:r>
     </w:p>
     <w:p>
@@ -1769,7 +1605,7 @@
                     <pic:cNvPicPr/>
                   </pic:nvPicPr>
                   <pic:blipFill>
-                    <a:blip r:embed="rId10"/>
+                    <a:blip r:embed="rId11"/>
                     <a:stretch>
                       <a:fillRect/>
                     </a:stretch>
@@ -1797,21 +1633,12 @@
           <w:bCs/>
         </w:rPr>
       </w:pPr>
-      <w:proofErr w:type="gramStart"/>
       <w:r>
         <w:rPr>
           <w:b/>
           <w:bCs/>
         </w:rPr>
-        <w:t>End result</w:t>
-      </w:r>
-      <w:proofErr w:type="gramEnd"/>
-      <w:r>
-        <w:rPr>
-          <w:b/>
-          <w:bCs/>
-        </w:rPr>
-        <w:t>:</w:t>
+        <w:t>End result:</w:t>
       </w:r>
     </w:p>
     <w:p>
@@ -1847,7 +1674,7 @@
                     <pic:cNvPicPr/>
                   </pic:nvPicPr>
                   <pic:blipFill>
-                    <a:blip r:embed="rId11"/>
+                    <a:blip r:embed="rId12"/>
                     <a:stretch>
                       <a:fillRect/>
                     </a:stretch>
@@ -1868,25 +1695,12 @@
         </w:drawing>
       </w:r>
     </w:p>
-    <w:p/>
-    <w:p/>
-    <w:p/>
-    <w:p/>
-    <w:p/>
     <w:p>
       <w:pPr>
         <w:pStyle w:val="Heading3"/>
       </w:pPr>
       <w:r>
-        <w:t xml:space="preserve">Example: Showing the use of the </w:t>
-      </w:r>
-      <w:proofErr w:type="spellStart"/>
-      <w:r>
-        <w:t>computer_pattern_ratios</w:t>
-      </w:r>
-      <w:proofErr w:type="spellEnd"/>
-      <w:r>
-        <w:t xml:space="preserve"> function</w:t>
+        <w:t>Example: Showing the use of the computer_pattern_ratios function</w:t>
       </w:r>
     </w:p>
     <w:p>
@@ -1912,7 +1726,7 @@
                     <pic:cNvPicPr/>
                   </pic:nvPicPr>
                   <pic:blipFill>
-                    <a:blip r:embed="rId12"/>
+                    <a:blip r:embed="rId13"/>
                     <a:stretch>
                       <a:fillRect/>
                     </a:stretch>
@@ -1956,7 +1770,7 @@
                     <pic:cNvPicPr/>
                   </pic:nvPicPr>
                   <pic:blipFill>
-                    <a:blip r:embed="rId13"/>
+                    <a:blip r:embed="rId14"/>
                     <a:stretch>
                       <a:fillRect/>
                     </a:stretch>
@@ -1979,6 +1793,7 @@
     </w:p>
     <w:p>
       <w:r>
+        <w:lastRenderedPageBreak/>
         <w:drawing>
           <wp:inline distT="0" distB="0" distL="0" distR="0" wp14:anchorId="6D3302EB" wp14:editId="41691A63">
             <wp:extent cx="3067208" cy="749339"/>
@@ -1995,7 +1810,7 @@
                     <pic:cNvPicPr/>
                   </pic:nvPicPr>
                   <pic:blipFill>
-                    <a:blip r:embed="rId14"/>
+                    <a:blip r:embed="rId15"/>
                     <a:stretch>
                       <a:fillRect/>
                     </a:stretch>
@@ -3185,6 +3000,29 @@
       <w:spacing w:val="5"/>
     </w:rPr>
   </w:style>
+  <w:style w:type="character" w:styleId="Hyperlink">
+    <w:name w:val="Hyperlink"/>
+    <w:basedOn w:val="DefaultParagraphFont"/>
+    <w:uiPriority w:val="99"/>
+    <w:unhideWhenUsed/>
+    <w:rsid w:val="001E4B3B"/>
+    <w:rPr>
+      <w:color w:val="467886" w:themeColor="hyperlink"/>
+      <w:u w:val="single"/>
+    </w:rPr>
+  </w:style>
+  <w:style w:type="character" w:styleId="UnresolvedMention">
+    <w:name w:val="Unresolved Mention"/>
+    <w:basedOn w:val="DefaultParagraphFont"/>
+    <w:uiPriority w:val="99"/>
+    <w:semiHidden/>
+    <w:unhideWhenUsed/>
+    <w:rsid w:val="001E4B3B"/>
+    <w:rPr>
+      <w:color w:val="605E5C"/>
+      <w:shd w:val="clear" w:color="auto" w:fill="E1DFDD"/>
+    </w:rPr>
+  </w:style>
 </w:styles>
 </file>
 

</xml_diff>